<commit_message>
Remplissage Chapitre 3 (trous)
PS: Il y a une incohérence avec la page 82, (DaaS) et l'acétate du prof sur le DaaS.
</commit_message>
<xml_diff>
--- a/Pour Examen Intra/2019-05-10 Chapitre 2-3 Environnement de BD.docx
+++ b/Pour Examen Intra/2019-05-10 Chapitre 2-3 Environnement de BD.docx
@@ -155,7 +155,23 @@
           <w:rFonts w:ascii="Arial" w:hAnsi="Arial" w:cs="Arial"/>
           <w:lang w:val="fr-CA"/>
         </w:rPr>
-        <w:t>Contenus des niveaux externe, conceptuel et interne</w:t>
+        <w:t xml:space="preserve">Contenus </w:t>
+      </w:r>
+      <w:proofErr w:type="gramStart"/>
+      <w:r>
+        <w:rPr>
+          <w:rFonts w:ascii="Arial" w:hAnsi="Arial" w:cs="Arial"/>
+          <w:lang w:val="fr-CA"/>
+        </w:rPr>
+        <w:t>des niveaux externe</w:t>
+      </w:r>
+      <w:proofErr w:type="gramEnd"/>
+      <w:r>
+        <w:rPr>
+          <w:rFonts w:ascii="Arial" w:hAnsi="Arial" w:cs="Arial"/>
+          <w:lang w:val="fr-CA"/>
+        </w:rPr>
+        <w:t>, conceptuel et interne</w:t>
       </w:r>
     </w:p>
     <w:p>
@@ -304,14 +320,7 @@
           <w:rFonts w:ascii="Arial" w:hAnsi="Arial" w:cs="Arial"/>
           <w:lang w:val="fr-CA"/>
         </w:rPr>
-        <w:t>Signification et avantages de l</w:t>
-      </w:r>
-      <w:r>
-        <w:rPr>
-          <w:rFonts w:ascii="Arial" w:hAnsi="Arial" w:cs="Arial"/>
-          <w:lang w:val="fr-CA"/>
-        </w:rPr>
-        <w:t>’architecture client-serveur</w:t>
+        <w:t>Signification et avantages de l’architecture client-serveur</w:t>
       </w:r>
     </w:p>
     <w:p>
@@ -418,55 +427,86 @@
           <w:color w:val="FF0000"/>
           <w:lang w:val="fr-CA"/>
         </w:rPr>
-        <w:t>Objectifs de l’architecture èa trois niveaux ANSI-SPARC</w:t>
-      </w:r>
-    </w:p>
-    <w:p>
-      <w:pPr>
-        <w:spacing w:after="0" w:line="240" w:lineRule="auto"/>
-        <w:rPr>
-          <w:rFonts w:ascii="Arial" w:hAnsi="Arial" w:cs="Arial"/>
+        <w:t xml:space="preserve">Objectifs de l’architecture </w:t>
+      </w:r>
+      <w:proofErr w:type="spellStart"/>
+      <w:r>
+        <w:rPr>
+          <w:rFonts w:ascii="Arial" w:hAnsi="Arial" w:cs="Arial"/>
+          <w:b/>
           <w:color w:val="FF0000"/>
           <w:lang w:val="fr-CA"/>
         </w:rPr>
-      </w:pPr>
-    </w:p>
-    <w:p>
-      <w:pPr>
-        <w:spacing w:after="0" w:line="240" w:lineRule="auto"/>
-        <w:rPr>
-          <w:lang w:val="fr-CA"/>
-        </w:rPr>
-      </w:pPr>
-      <w:r>
-        <w:rPr>
-          <w:rFonts w:ascii="Arial" w:hAnsi="Arial" w:cs="Arial"/>
-          <w:lang w:val="fr-CA"/>
-        </w:rPr>
-        <w:t xml:space="preserve">Utilisateurs doivent accéder mêmes </w:t>
-      </w:r>
-      <w:r>
-        <w:rPr>
-          <w:rFonts w:ascii="Arial" w:hAnsi="Arial" w:cs="Arial"/>
-          <w:lang w:val="fr-CA"/>
-        </w:rPr>
-        <w:t>informations</w:t>
-      </w:r>
-    </w:p>
-    <w:p>
-      <w:pPr>
-        <w:spacing w:after="0" w:line="240" w:lineRule="auto"/>
-        <w:rPr>
-          <w:lang w:val="fr-CA"/>
-        </w:rPr>
-      </w:pPr>
-      <w:r>
-        <w:rPr>
-          <w:rFonts w:ascii="Arial" w:hAnsi="Arial" w:cs="Arial"/>
-          <w:color w:val="808080"/>
-          <w:lang w:val="fr-CA"/>
-        </w:rPr>
-        <w:t xml:space="preserve">|9:42| : Tout les utilisateur doivent </w:t>
+        <w:t>èa</w:t>
+      </w:r>
+      <w:proofErr w:type="spellEnd"/>
+      <w:r>
+        <w:rPr>
+          <w:rFonts w:ascii="Arial" w:hAnsi="Arial" w:cs="Arial"/>
+          <w:b/>
+          <w:color w:val="FF0000"/>
+          <w:lang w:val="fr-CA"/>
+        </w:rPr>
+        <w:t xml:space="preserve"> trois niveaux ANSI-SPARC</w:t>
+      </w:r>
+    </w:p>
+    <w:p>
+      <w:pPr>
+        <w:spacing w:after="0" w:line="240" w:lineRule="auto"/>
+        <w:rPr>
+          <w:rFonts w:ascii="Arial" w:hAnsi="Arial" w:cs="Arial"/>
+          <w:color w:val="FF0000"/>
+          <w:lang w:val="fr-CA"/>
+        </w:rPr>
+      </w:pPr>
+    </w:p>
+    <w:p>
+      <w:pPr>
+        <w:spacing w:after="0" w:line="240" w:lineRule="auto"/>
+        <w:rPr>
+          <w:lang w:val="fr-CA"/>
+        </w:rPr>
+      </w:pPr>
+      <w:r>
+        <w:rPr>
+          <w:rFonts w:ascii="Arial" w:hAnsi="Arial" w:cs="Arial"/>
+          <w:lang w:val="fr-CA"/>
+        </w:rPr>
+        <w:t>Utilisateurs doivent accéder mêmes informations</w:t>
+      </w:r>
+    </w:p>
+    <w:p>
+      <w:pPr>
+        <w:spacing w:after="0" w:line="240" w:lineRule="auto"/>
+        <w:rPr>
+          <w:lang w:val="fr-CA"/>
+        </w:rPr>
+      </w:pPr>
+      <w:r>
+        <w:rPr>
+          <w:rFonts w:ascii="Arial" w:hAnsi="Arial" w:cs="Arial"/>
+          <w:color w:val="808080"/>
+          <w:lang w:val="fr-CA"/>
+        </w:rPr>
+        <w:t xml:space="preserve">|9:42| : </w:t>
+      </w:r>
+      <w:proofErr w:type="gramStart"/>
+      <w:r>
+        <w:rPr>
+          <w:rFonts w:ascii="Arial" w:hAnsi="Arial" w:cs="Arial"/>
+          <w:color w:val="808080"/>
+          <w:lang w:val="fr-CA"/>
+        </w:rPr>
+        <w:t>Tout les utilisateur</w:t>
+      </w:r>
+      <w:proofErr w:type="gramEnd"/>
+      <w:r>
+        <w:rPr>
+          <w:rFonts w:ascii="Arial" w:hAnsi="Arial" w:cs="Arial"/>
+          <w:color w:val="808080"/>
+          <w:lang w:val="fr-CA"/>
+        </w:rPr>
+        <w:t xml:space="preserve"> doivent </w:t>
       </w:r>
     </w:p>
     <w:p>
@@ -521,54 +561,85 @@
           <w:color w:val="808080"/>
           <w:lang w:val="fr-CA"/>
         </w:rPr>
-        <w:t>|9:42| : Ce qu’ils voient ne devrait pas être affecté parce que est modifié ailleurs.</w:t>
-      </w:r>
-    </w:p>
-    <w:p>
-      <w:pPr>
-        <w:spacing w:after="0" w:line="240" w:lineRule="auto"/>
-        <w:rPr>
-          <w:rFonts w:ascii="Arial" w:hAnsi="Arial" w:cs="Arial"/>
-          <w:lang w:val="fr-CA"/>
-        </w:rPr>
-      </w:pPr>
-    </w:p>
-    <w:p>
-      <w:pPr>
-        <w:spacing w:after="0" w:line="240" w:lineRule="auto"/>
-        <w:rPr>
-          <w:lang w:val="fr-CA"/>
-        </w:rPr>
-      </w:pPr>
-      <w:r>
-        <w:rPr>
-          <w:rFonts w:ascii="Arial" w:hAnsi="Arial" w:cs="Arial"/>
-          <w:lang w:val="fr-CA"/>
-        </w:rPr>
-        <w:t>L’Utilisateur n’est pas obligé de connaître les détails du stockage ph</w:t>
-      </w:r>
-      <w:r>
-        <w:rPr>
-          <w:rFonts w:ascii="Arial" w:hAnsi="Arial" w:cs="Arial"/>
-          <w:lang w:val="fr-CA"/>
-        </w:rPr>
-        <w:t>ysique</w:t>
-      </w:r>
-    </w:p>
-    <w:p>
-      <w:pPr>
-        <w:spacing w:after="0" w:line="240" w:lineRule="auto"/>
-        <w:rPr>
-          <w:lang w:val="fr-CA"/>
-        </w:rPr>
-      </w:pPr>
-      <w:r>
-        <w:rPr>
-          <w:rFonts w:ascii="Arial" w:hAnsi="Arial" w:cs="Arial"/>
-          <w:color w:val="808080"/>
-          <w:lang w:val="fr-CA"/>
-        </w:rPr>
-        <w:t>|9:42| : L’utilisateur il a besoin que sa l’aide a travailler, il a pas besoin de savoir comment c’est structuré.</w:t>
+        <w:t xml:space="preserve">|9:42| : Ce qu’ils voient ne devrait pas être affecté </w:t>
+      </w:r>
+      <w:proofErr w:type="gramStart"/>
+      <w:r>
+        <w:rPr>
+          <w:rFonts w:ascii="Arial" w:hAnsi="Arial" w:cs="Arial"/>
+          <w:color w:val="808080"/>
+          <w:lang w:val="fr-CA"/>
+        </w:rPr>
+        <w:t>parce que est</w:t>
+      </w:r>
+      <w:proofErr w:type="gramEnd"/>
+      <w:r>
+        <w:rPr>
+          <w:rFonts w:ascii="Arial" w:hAnsi="Arial" w:cs="Arial"/>
+          <w:color w:val="808080"/>
+          <w:lang w:val="fr-CA"/>
+        </w:rPr>
+        <w:t xml:space="preserve"> modifié ailleurs.</w:t>
+      </w:r>
+    </w:p>
+    <w:p>
+      <w:pPr>
+        <w:spacing w:after="0" w:line="240" w:lineRule="auto"/>
+        <w:rPr>
+          <w:rFonts w:ascii="Arial" w:hAnsi="Arial" w:cs="Arial"/>
+          <w:lang w:val="fr-CA"/>
+        </w:rPr>
+      </w:pPr>
+    </w:p>
+    <w:p>
+      <w:pPr>
+        <w:spacing w:after="0" w:line="240" w:lineRule="auto"/>
+        <w:rPr>
+          <w:lang w:val="fr-CA"/>
+        </w:rPr>
+      </w:pPr>
+      <w:r>
+        <w:rPr>
+          <w:rFonts w:ascii="Arial" w:hAnsi="Arial" w:cs="Arial"/>
+          <w:lang w:val="fr-CA"/>
+        </w:rPr>
+        <w:t>L’Utilisateur n’est pas obligé de connaître les détails du stockage physique</w:t>
+      </w:r>
+    </w:p>
+    <w:p>
+      <w:pPr>
+        <w:spacing w:after="0" w:line="240" w:lineRule="auto"/>
+        <w:rPr>
+          <w:lang w:val="fr-CA"/>
+        </w:rPr>
+      </w:pPr>
+      <w:r>
+        <w:rPr>
+          <w:rFonts w:ascii="Arial" w:hAnsi="Arial" w:cs="Arial"/>
+          <w:color w:val="808080"/>
+          <w:lang w:val="fr-CA"/>
+        </w:rPr>
+        <w:t xml:space="preserve">|9:42| : L’utilisateur il a besoin que sa l’aide </w:t>
+      </w:r>
+      <w:proofErr w:type="spellStart"/>
+      <w:proofErr w:type="gramStart"/>
+      <w:r>
+        <w:rPr>
+          <w:rFonts w:ascii="Arial" w:hAnsi="Arial" w:cs="Arial"/>
+          <w:color w:val="808080"/>
+          <w:lang w:val="fr-CA"/>
+        </w:rPr>
+        <w:t>a</w:t>
+      </w:r>
+      <w:proofErr w:type="spellEnd"/>
+      <w:proofErr w:type="gramEnd"/>
+      <w:r>
+        <w:rPr>
+          <w:rFonts w:ascii="Arial" w:hAnsi="Arial" w:cs="Arial"/>
+          <w:color w:val="808080"/>
+          <w:lang w:val="fr-CA"/>
+        </w:rPr>
+        <w:t xml:space="preserve"> travailler, il a pas besoin de savoir comment c’est structuré.</w:t>
       </w:r>
     </w:p>
     <w:p>
@@ -647,7 +718,43 @@
           <w:color w:val="808080"/>
           <w:lang w:val="fr-CA"/>
         </w:rPr>
-        <w:t>|9:43| : Donc le niveau le plus si il y a changement fait a la structure physique le niveau interne n’est pas touché par cela.</w:t>
+        <w:t xml:space="preserve">|9:43| : Donc le niveau le plus </w:t>
+      </w:r>
+      <w:proofErr w:type="gramStart"/>
+      <w:r>
+        <w:rPr>
+          <w:rFonts w:ascii="Arial" w:hAnsi="Arial" w:cs="Arial"/>
+          <w:color w:val="808080"/>
+          <w:lang w:val="fr-CA"/>
+        </w:rPr>
+        <w:t>si il</w:t>
+      </w:r>
+      <w:proofErr w:type="gramEnd"/>
+      <w:r>
+        <w:rPr>
+          <w:rFonts w:ascii="Arial" w:hAnsi="Arial" w:cs="Arial"/>
+          <w:color w:val="808080"/>
+          <w:lang w:val="fr-CA"/>
+        </w:rPr>
+        <w:t xml:space="preserve"> y a changement fait </w:t>
+      </w:r>
+      <w:proofErr w:type="spellStart"/>
+      <w:r>
+        <w:rPr>
+          <w:rFonts w:ascii="Arial" w:hAnsi="Arial" w:cs="Arial"/>
+          <w:color w:val="808080"/>
+          <w:lang w:val="fr-CA"/>
+        </w:rPr>
+        <w:t>a</w:t>
+      </w:r>
+      <w:proofErr w:type="spellEnd"/>
+      <w:r>
+        <w:rPr>
+          <w:rFonts w:ascii="Arial" w:hAnsi="Arial" w:cs="Arial"/>
+          <w:color w:val="808080"/>
+          <w:lang w:val="fr-CA"/>
+        </w:rPr>
+        <w:t xml:space="preserve"> la structure physique le niveau interne n’est pas touché par cela.</w:t>
       </w:r>
     </w:p>
     <w:p>
@@ -679,38 +786,65 @@
           <w:u w:val="single"/>
           <w:lang w:val="fr-CA"/>
         </w:rPr>
-        <w:t>___conceptuel___</w:t>
-      </w:r>
-      <w:r>
-        <w:rPr>
-          <w:rFonts w:ascii="Arial" w:hAnsi="Arial" w:cs="Arial"/>
-          <w:lang w:val="fr-CA"/>
-        </w:rPr>
-        <w:t xml:space="preserve">  sans affecter utilisateurs</w:t>
-      </w:r>
-    </w:p>
-    <w:p>
-      <w:pPr>
-        <w:spacing w:after="0" w:line="240" w:lineRule="auto"/>
-        <w:rPr>
-          <w:lang w:val="fr-CA"/>
-        </w:rPr>
-      </w:pPr>
-      <w:r>
-        <w:rPr>
-          <w:rFonts w:ascii="Arial" w:hAnsi="Arial" w:cs="Arial"/>
-          <w:color w:val="808080"/>
-          <w:lang w:val="fr-CA"/>
-        </w:rPr>
-        <w:t>|9:43| : Pourquoi on fait de l’orienté-objet pour</w:t>
-      </w:r>
-      <w:r>
-        <w:rPr>
-          <w:rFonts w:ascii="Arial" w:hAnsi="Arial" w:cs="Arial"/>
-          <w:color w:val="808080"/>
-          <w:lang w:val="fr-CA"/>
-        </w:rPr>
-        <w:t xml:space="preserve"> faire abstraction des détails.</w:t>
+        <w:t>___conceptuel__</w:t>
+      </w:r>
+      <w:proofErr w:type="gramStart"/>
+      <w:r>
+        <w:rPr>
+          <w:rFonts w:ascii="Arial" w:hAnsi="Arial" w:cs="Arial"/>
+          <w:u w:val="single"/>
+          <w:lang w:val="fr-CA"/>
+        </w:rPr>
+        <w:t>_</w:t>
+      </w:r>
+      <w:r>
+        <w:rPr>
+          <w:rFonts w:ascii="Arial" w:hAnsi="Arial" w:cs="Arial"/>
+          <w:lang w:val="fr-CA"/>
+        </w:rPr>
+        <w:t xml:space="preserve">  sans</w:t>
+      </w:r>
+      <w:proofErr w:type="gramEnd"/>
+      <w:r>
+        <w:rPr>
+          <w:rFonts w:ascii="Arial" w:hAnsi="Arial" w:cs="Arial"/>
+          <w:lang w:val="fr-CA"/>
+        </w:rPr>
+        <w:t xml:space="preserve"> affecter utilisateurs</w:t>
+      </w:r>
+    </w:p>
+    <w:p>
+      <w:pPr>
+        <w:spacing w:after="0" w:line="240" w:lineRule="auto"/>
+        <w:rPr>
+          <w:lang w:val="fr-CA"/>
+        </w:rPr>
+      </w:pPr>
+      <w:r>
+        <w:rPr>
+          <w:rFonts w:ascii="Arial" w:hAnsi="Arial" w:cs="Arial"/>
+          <w:color w:val="808080"/>
+          <w:lang w:val="fr-CA"/>
+        </w:rPr>
+        <w:t xml:space="preserve">|9:43| : Pourquoi on fait de </w:t>
+      </w:r>
+      <w:proofErr w:type="gramStart"/>
+      <w:r>
+        <w:rPr>
+          <w:rFonts w:ascii="Arial" w:hAnsi="Arial" w:cs="Arial"/>
+          <w:color w:val="808080"/>
+          <w:lang w:val="fr-CA"/>
+        </w:rPr>
+        <w:t>l’orienté</w:t>
+      </w:r>
+      <w:proofErr w:type="gramEnd"/>
+      <w:r>
+        <w:rPr>
+          <w:rFonts w:ascii="Arial" w:hAnsi="Arial" w:cs="Arial"/>
+          <w:color w:val="808080"/>
+          <w:lang w:val="fr-CA"/>
+        </w:rPr>
+        <w:t>-objet pour faire abstraction des détails.</w:t>
       </w:r>
     </w:p>
     <w:p>
@@ -847,89 +981,163 @@
           <w:color w:val="808080"/>
           <w:lang w:val="fr-CA"/>
         </w:rPr>
-        <w:t>|9:44| : Chacun des utilisateurs voit quelque chose de la base de donnée mais ils voient seulement ce qu’ils ont besoin, pas plus pas moins. (Niveau Externe)</w:t>
-      </w:r>
-    </w:p>
-    <w:p>
-      <w:pPr>
-        <w:spacing w:after="0" w:line="240" w:lineRule="auto"/>
-        <w:rPr>
-          <w:rFonts w:ascii="Arial" w:hAnsi="Arial" w:cs="Arial"/>
-          <w:color w:val="808080"/>
-          <w:lang w:val="fr-CA"/>
-        </w:rPr>
-      </w:pPr>
-    </w:p>
-    <w:p>
-      <w:pPr>
-        <w:spacing w:after="0" w:line="240" w:lineRule="auto"/>
-        <w:rPr>
-          <w:rFonts w:ascii="Arial" w:hAnsi="Arial" w:cs="Arial"/>
-          <w:color w:val="808080"/>
-          <w:lang w:val="fr-CA"/>
-        </w:rPr>
-      </w:pPr>
-    </w:p>
-    <w:p>
-      <w:pPr>
-        <w:spacing w:after="0" w:line="240" w:lineRule="auto"/>
-        <w:rPr>
-          <w:rFonts w:ascii="Arial" w:hAnsi="Arial" w:cs="Arial"/>
-          <w:color w:val="808080"/>
-          <w:lang w:val="fr-CA"/>
-        </w:rPr>
-      </w:pPr>
-      <w:r>
-        <w:rPr>
-          <w:rFonts w:ascii="Arial" w:hAnsi="Arial" w:cs="Arial"/>
-          <w:color w:val="808080"/>
-          <w:lang w:val="fr-CA"/>
-        </w:rPr>
-        <w:t xml:space="preserve">|9:45| : Au </w:t>
-      </w:r>
-      <w:r>
-        <w:rPr>
-          <w:rFonts w:ascii="Arial" w:hAnsi="Arial" w:cs="Arial"/>
-          <w:color w:val="808080"/>
-          <w:lang w:val="fr-CA"/>
-        </w:rPr>
-        <w:t>niveau conceptuel, c’est la que toute les données au niveau logique sont située</w:t>
-      </w:r>
-    </w:p>
-    <w:p>
-      <w:pPr>
-        <w:spacing w:after="0" w:line="240" w:lineRule="auto"/>
-        <w:rPr>
-          <w:rFonts w:ascii="Arial" w:hAnsi="Arial" w:cs="Arial"/>
-          <w:color w:val="808080"/>
-          <w:lang w:val="fr-CA"/>
-        </w:rPr>
-      </w:pPr>
-    </w:p>
-    <w:p>
-      <w:pPr>
-        <w:spacing w:after="0" w:line="240" w:lineRule="auto"/>
-        <w:rPr>
-          <w:rFonts w:ascii="Arial" w:hAnsi="Arial" w:cs="Arial"/>
-          <w:color w:val="808080"/>
-          <w:lang w:val="fr-CA"/>
-        </w:rPr>
-      </w:pPr>
-      <w:r>
-        <w:rPr>
-          <w:rFonts w:ascii="Arial" w:hAnsi="Arial" w:cs="Arial"/>
-          <w:color w:val="808080"/>
-          <w:lang w:val="fr-CA"/>
-        </w:rPr>
-        <w:t>|9:45| : Organisation physique des données : Comment sont stocké les données au niveau physique. Des fois dans le niveau physique on va fusionner des tables ensembles. Sa va ê</w:t>
-      </w:r>
-      <w:r>
-        <w:rPr>
-          <w:rFonts w:ascii="Arial" w:hAnsi="Arial" w:cs="Arial"/>
-          <w:color w:val="808080"/>
-          <w:lang w:val="fr-CA"/>
-        </w:rPr>
-        <w:t xml:space="preserve">tre des produits, des factures. Mais ils seront tous stocké au même endroit. </w:t>
+        <w:t xml:space="preserve">|9:44| : Chacun des utilisateurs voit quelque chose de la base de </w:t>
+      </w:r>
+      <w:proofErr w:type="gramStart"/>
+      <w:r>
+        <w:rPr>
+          <w:rFonts w:ascii="Arial" w:hAnsi="Arial" w:cs="Arial"/>
+          <w:color w:val="808080"/>
+          <w:lang w:val="fr-CA"/>
+        </w:rPr>
+        <w:t>donnée</w:t>
+      </w:r>
+      <w:proofErr w:type="gramEnd"/>
+      <w:r>
+        <w:rPr>
+          <w:rFonts w:ascii="Arial" w:hAnsi="Arial" w:cs="Arial"/>
+          <w:color w:val="808080"/>
+          <w:lang w:val="fr-CA"/>
+        </w:rPr>
+        <w:t xml:space="preserve"> mais ils voient seulement ce qu’ils ont besoin, pas plus pas moins. (Niveau Externe)</w:t>
+      </w:r>
+    </w:p>
+    <w:p>
+      <w:pPr>
+        <w:spacing w:after="0" w:line="240" w:lineRule="auto"/>
+        <w:rPr>
+          <w:rFonts w:ascii="Arial" w:hAnsi="Arial" w:cs="Arial"/>
+          <w:color w:val="808080"/>
+          <w:lang w:val="fr-CA"/>
+        </w:rPr>
+      </w:pPr>
+    </w:p>
+    <w:p>
+      <w:pPr>
+        <w:spacing w:after="0" w:line="240" w:lineRule="auto"/>
+        <w:rPr>
+          <w:rFonts w:ascii="Arial" w:hAnsi="Arial" w:cs="Arial"/>
+          <w:color w:val="808080"/>
+          <w:lang w:val="fr-CA"/>
+        </w:rPr>
+      </w:pPr>
+    </w:p>
+    <w:p>
+      <w:pPr>
+        <w:spacing w:after="0" w:line="240" w:lineRule="auto"/>
+        <w:rPr>
+          <w:rFonts w:ascii="Arial" w:hAnsi="Arial" w:cs="Arial"/>
+          <w:color w:val="808080"/>
+          <w:lang w:val="fr-CA"/>
+        </w:rPr>
+      </w:pPr>
+      <w:r>
+        <w:rPr>
+          <w:rFonts w:ascii="Arial" w:hAnsi="Arial" w:cs="Arial"/>
+          <w:color w:val="808080"/>
+          <w:lang w:val="fr-CA"/>
+        </w:rPr>
+        <w:t xml:space="preserve">|9:45| : Au niveau conceptuel, c’est </w:t>
+      </w:r>
+      <w:proofErr w:type="spellStart"/>
+      <w:r>
+        <w:rPr>
+          <w:rFonts w:ascii="Arial" w:hAnsi="Arial" w:cs="Arial"/>
+          <w:color w:val="808080"/>
+          <w:lang w:val="fr-CA"/>
+        </w:rPr>
+        <w:t>la</w:t>
+      </w:r>
+      <w:proofErr w:type="spellEnd"/>
+      <w:r>
+        <w:rPr>
+          <w:rFonts w:ascii="Arial" w:hAnsi="Arial" w:cs="Arial"/>
+          <w:color w:val="808080"/>
+          <w:lang w:val="fr-CA"/>
+        </w:rPr>
+        <w:t xml:space="preserve"> que </w:t>
+      </w:r>
+      <w:proofErr w:type="gramStart"/>
+      <w:r>
+        <w:rPr>
+          <w:rFonts w:ascii="Arial" w:hAnsi="Arial" w:cs="Arial"/>
+          <w:color w:val="808080"/>
+          <w:lang w:val="fr-CA"/>
+        </w:rPr>
+        <w:t>toute les données</w:t>
+      </w:r>
+      <w:proofErr w:type="gramEnd"/>
+      <w:r>
+        <w:rPr>
+          <w:rFonts w:ascii="Arial" w:hAnsi="Arial" w:cs="Arial"/>
+          <w:color w:val="808080"/>
+          <w:lang w:val="fr-CA"/>
+        </w:rPr>
+        <w:t xml:space="preserve"> au niveau logique sont située</w:t>
+      </w:r>
+    </w:p>
+    <w:p>
+      <w:pPr>
+        <w:spacing w:after="0" w:line="240" w:lineRule="auto"/>
+        <w:rPr>
+          <w:rFonts w:ascii="Arial" w:hAnsi="Arial" w:cs="Arial"/>
+          <w:color w:val="808080"/>
+          <w:lang w:val="fr-CA"/>
+        </w:rPr>
+      </w:pPr>
+    </w:p>
+    <w:p>
+      <w:pPr>
+        <w:spacing w:after="0" w:line="240" w:lineRule="auto"/>
+        <w:rPr>
+          <w:rFonts w:ascii="Arial" w:hAnsi="Arial" w:cs="Arial"/>
+          <w:color w:val="808080"/>
+          <w:lang w:val="fr-CA"/>
+        </w:rPr>
+      </w:pPr>
+      <w:r>
+        <w:rPr>
+          <w:rFonts w:ascii="Arial" w:hAnsi="Arial" w:cs="Arial"/>
+          <w:color w:val="808080"/>
+          <w:lang w:val="fr-CA"/>
+        </w:rPr>
+        <w:t xml:space="preserve">|9:45| : Organisation physique des données : Comment sont stocké les données au niveau physique. </w:t>
+      </w:r>
+      <w:proofErr w:type="gramStart"/>
+      <w:r>
+        <w:rPr>
+          <w:rFonts w:ascii="Arial" w:hAnsi="Arial" w:cs="Arial"/>
+          <w:color w:val="808080"/>
+          <w:lang w:val="fr-CA"/>
+        </w:rPr>
+        <w:t>Des fois</w:t>
+      </w:r>
+      <w:proofErr w:type="gramEnd"/>
+      <w:r>
+        <w:rPr>
+          <w:rFonts w:ascii="Arial" w:hAnsi="Arial" w:cs="Arial"/>
+          <w:color w:val="808080"/>
+          <w:lang w:val="fr-CA"/>
+        </w:rPr>
+        <w:t xml:space="preserve"> dans le niveau physique on va fusionner des tables ensembles. </w:t>
+      </w:r>
+      <w:proofErr w:type="spellStart"/>
+      <w:r>
+        <w:rPr>
+          <w:rFonts w:ascii="Arial" w:hAnsi="Arial" w:cs="Arial"/>
+          <w:color w:val="808080"/>
+          <w:lang w:val="fr-CA"/>
+        </w:rPr>
+        <w:t>Sa</w:t>
+      </w:r>
+      <w:proofErr w:type="spellEnd"/>
+      <w:r>
+        <w:rPr>
+          <w:rFonts w:ascii="Arial" w:hAnsi="Arial" w:cs="Arial"/>
+          <w:color w:val="808080"/>
+          <w:lang w:val="fr-CA"/>
+        </w:rPr>
+        <w:t xml:space="preserve"> va être des produits, des factures. Mais ils seront tous stocké au même endroit. </w:t>
       </w:r>
     </w:p>
     <w:p>
@@ -996,43 +1204,71 @@
           <w:color w:val="808080"/>
           <w:lang w:val="fr-CA"/>
         </w:rPr>
-        <w:t>|9:46| : Ma vue ne devrait pas être brisé, changé juste parce qu’il y a un changement au niveau conceptuel. (Schéna conceptuel)</w:t>
-      </w:r>
-    </w:p>
-    <w:p>
-      <w:pPr>
-        <w:spacing w:after="0" w:line="240" w:lineRule="auto"/>
-        <w:rPr>
-          <w:rFonts w:ascii="Arial" w:hAnsi="Arial" w:cs="Arial"/>
-          <w:color w:val="808080"/>
-          <w:lang w:val="fr-CA"/>
-        </w:rPr>
-      </w:pPr>
-    </w:p>
-    <w:p>
-      <w:pPr>
-        <w:spacing w:after="0" w:line="240" w:lineRule="auto"/>
-        <w:rPr>
-          <w:rFonts w:ascii="Arial" w:hAnsi="Arial" w:cs="Arial"/>
-          <w:color w:val="808080"/>
-          <w:lang w:val="fr-CA"/>
-        </w:rPr>
-      </w:pPr>
-      <w:r>
-        <w:rPr>
-          <w:rFonts w:ascii="Arial" w:hAnsi="Arial" w:cs="Arial"/>
-          <w:color w:val="808080"/>
-          <w:lang w:val="fr-CA"/>
-        </w:rPr>
-        <w:t>|9:47| : Si un utilis</w:t>
-      </w:r>
-      <w:r>
-        <w:rPr>
-          <w:rFonts w:ascii="Arial" w:hAnsi="Arial" w:cs="Arial"/>
-          <w:color w:val="808080"/>
-          <w:lang w:val="fr-CA"/>
-        </w:rPr>
-        <w:t>ateur demande une information additionnel, le changement est voulu,</w:t>
+        <w:t>|9:46| : Ma vue ne devrait pas être brisé, changé juste parce qu’il y a un changement au niveau conceptuel. (</w:t>
+      </w:r>
+      <w:proofErr w:type="spellStart"/>
+      <w:r>
+        <w:rPr>
+          <w:rFonts w:ascii="Arial" w:hAnsi="Arial" w:cs="Arial"/>
+          <w:color w:val="808080"/>
+          <w:lang w:val="fr-CA"/>
+        </w:rPr>
+        <w:t>Schéna</w:t>
+      </w:r>
+      <w:proofErr w:type="spellEnd"/>
+      <w:r>
+        <w:rPr>
+          <w:rFonts w:ascii="Arial" w:hAnsi="Arial" w:cs="Arial"/>
+          <w:color w:val="808080"/>
+          <w:lang w:val="fr-CA"/>
+        </w:rPr>
+        <w:t xml:space="preserve"> conceptuel)</w:t>
+      </w:r>
+    </w:p>
+    <w:p>
+      <w:pPr>
+        <w:spacing w:after="0" w:line="240" w:lineRule="auto"/>
+        <w:rPr>
+          <w:rFonts w:ascii="Arial" w:hAnsi="Arial" w:cs="Arial"/>
+          <w:color w:val="808080"/>
+          <w:lang w:val="fr-CA"/>
+        </w:rPr>
+      </w:pPr>
+    </w:p>
+    <w:p>
+      <w:pPr>
+        <w:spacing w:after="0" w:line="240" w:lineRule="auto"/>
+        <w:rPr>
+          <w:rFonts w:ascii="Arial" w:hAnsi="Arial" w:cs="Arial"/>
+          <w:color w:val="808080"/>
+          <w:lang w:val="fr-CA"/>
+        </w:rPr>
+      </w:pPr>
+      <w:r>
+        <w:rPr>
+          <w:rFonts w:ascii="Arial" w:hAnsi="Arial" w:cs="Arial"/>
+          <w:color w:val="808080"/>
+          <w:lang w:val="fr-CA"/>
+        </w:rPr>
+        <w:t xml:space="preserve">|9:47| : Si un utilisateur demande </w:t>
+      </w:r>
+      <w:proofErr w:type="gramStart"/>
+      <w:r>
+        <w:rPr>
+          <w:rFonts w:ascii="Arial" w:hAnsi="Arial" w:cs="Arial"/>
+          <w:color w:val="808080"/>
+          <w:lang w:val="fr-CA"/>
+        </w:rPr>
+        <w:t>une information additionnel</w:t>
+      </w:r>
+      <w:proofErr w:type="gramEnd"/>
+      <w:r>
+        <w:rPr>
+          <w:rFonts w:ascii="Arial" w:hAnsi="Arial" w:cs="Arial"/>
+          <w:color w:val="808080"/>
+          <w:lang w:val="fr-CA"/>
+        </w:rPr>
+        <w:t>, le changement est voulu,</w:t>
       </w:r>
     </w:p>
     <w:p>
@@ -1106,15 +1342,7 @@
           <w:color w:val="808080"/>
           <w:lang w:val="fr-CA"/>
         </w:rPr>
-        <w:t>|9:49| : Un client sa reste un client une facture sa reste</w:t>
-      </w:r>
-      <w:r>
-        <w:rPr>
-          <w:rFonts w:ascii="Arial" w:hAnsi="Arial" w:cs="Arial"/>
-          <w:color w:val="808080"/>
-          <w:lang w:val="fr-CA"/>
-        </w:rPr>
-        <w:t xml:space="preserve"> une facture, même si un développeur fait de la séparation table, améliore la performance, il n’y aucun changement pour l’utilisateur on voit encore des factures et des clients.</w:t>
+        <w:t>|9:49| : Un client sa reste un client une facture sa reste une facture, même si un développeur fait de la séparation table, améliore la performance, il n’y aucun changement pour l’utilisateur on voit encore des factures et des clients.</w:t>
       </w:r>
     </w:p>
     <w:p>
@@ -1251,15 +1479,7 @@
           <w:color w:val="808080"/>
           <w:lang w:val="fr-CA"/>
         </w:rPr>
-        <w:t>|9:50| : Ici faut le voir comme étant des types de mo</w:t>
-      </w:r>
-      <w:r>
-        <w:rPr>
-          <w:rFonts w:ascii="Arial" w:hAnsi="Arial" w:cs="Arial"/>
-          <w:color w:val="808080"/>
-          <w:lang w:val="fr-CA"/>
-        </w:rPr>
-        <w:t>délisation de données</w:t>
+        <w:t>|9:50| : Ici faut le voir comme étant des types de modélisation de données</w:t>
       </w:r>
     </w:p>
     <w:p>
@@ -1308,40 +1528,93 @@
           <w:u w:val="single"/>
           <w:lang w:val="fr-CA"/>
         </w:rPr>
-        <w:t xml:space="preserve">___concepts___  </w:t>
-      </w:r>
-      <w:r>
-        <w:rPr>
-          <w:rFonts w:ascii="Arial" w:hAnsi="Arial" w:cs="Arial"/>
-          <w:lang w:val="fr-CA"/>
-        </w:rPr>
-        <w:t>qui décrivent et manipulent les données, les associations entre les données et les contraintes qui s’appliquent aux données dans une organisation</w:t>
-      </w:r>
-    </w:p>
-    <w:p>
-      <w:pPr>
-        <w:spacing w:after="0" w:line="240" w:lineRule="auto"/>
-        <w:rPr>
-          <w:rFonts w:ascii="Arial" w:hAnsi="Arial" w:cs="Arial"/>
-          <w:lang w:val="fr-CA"/>
-        </w:rPr>
-      </w:pPr>
-    </w:p>
-    <w:p>
-      <w:pPr>
-        <w:spacing w:after="0" w:line="240" w:lineRule="auto"/>
-        <w:rPr>
-          <w:color w:val="808080"/>
-          <w:lang w:val="fr-CA"/>
-        </w:rPr>
-      </w:pPr>
-      <w:r>
-        <w:rPr>
-          <w:rFonts w:ascii="Arial" w:hAnsi="Arial" w:cs="Arial"/>
-          <w:color w:val="808080"/>
-          <w:lang w:val="fr-CA"/>
-        </w:rPr>
-        <w:t>|9:50| : Modèle de classe, des modèle logique. On parle pas d’aller dans Visio et faire un modèle de donnée. On parle ici de différent type de modèle de données. Et partir de ceux-ci on peut créer des diagrammes. On parler de modélisation</w:t>
+        <w:t>___concepts__</w:t>
+      </w:r>
+      <w:proofErr w:type="gramStart"/>
+      <w:r>
+        <w:rPr>
+          <w:rFonts w:ascii="Arial" w:hAnsi="Arial" w:cs="Arial"/>
+          <w:u w:val="single"/>
+          <w:lang w:val="fr-CA"/>
+        </w:rPr>
+        <w:t xml:space="preserve">_  </w:t>
+      </w:r>
+      <w:r>
+        <w:rPr>
+          <w:rFonts w:ascii="Arial" w:hAnsi="Arial" w:cs="Arial"/>
+          <w:lang w:val="fr-CA"/>
+        </w:rPr>
+        <w:t>qui</w:t>
+      </w:r>
+      <w:proofErr w:type="gramEnd"/>
+      <w:r>
+        <w:rPr>
+          <w:rFonts w:ascii="Arial" w:hAnsi="Arial" w:cs="Arial"/>
+          <w:lang w:val="fr-CA"/>
+        </w:rPr>
+        <w:t xml:space="preserve"> décrivent et manipulent les données, les associations entre les données et les contraintes qui s’appliquent aux données dans une organisation</w:t>
+      </w:r>
+    </w:p>
+    <w:p>
+      <w:pPr>
+        <w:spacing w:after="0" w:line="240" w:lineRule="auto"/>
+        <w:rPr>
+          <w:rFonts w:ascii="Arial" w:hAnsi="Arial" w:cs="Arial"/>
+          <w:lang w:val="fr-CA"/>
+        </w:rPr>
+      </w:pPr>
+    </w:p>
+    <w:p>
+      <w:pPr>
+        <w:spacing w:after="0" w:line="240" w:lineRule="auto"/>
+        <w:rPr>
+          <w:color w:val="808080"/>
+          <w:lang w:val="fr-CA"/>
+        </w:rPr>
+      </w:pPr>
+      <w:r>
+        <w:rPr>
+          <w:rFonts w:ascii="Arial" w:hAnsi="Arial" w:cs="Arial"/>
+          <w:color w:val="808080"/>
+          <w:lang w:val="fr-CA"/>
+        </w:rPr>
+        <w:t xml:space="preserve">|9:50| : Modèle de classe, </w:t>
+      </w:r>
+      <w:proofErr w:type="gramStart"/>
+      <w:r>
+        <w:rPr>
+          <w:rFonts w:ascii="Arial" w:hAnsi="Arial" w:cs="Arial"/>
+          <w:color w:val="808080"/>
+          <w:lang w:val="fr-CA"/>
+        </w:rPr>
+        <w:t>des modèle logique</w:t>
+      </w:r>
+      <w:proofErr w:type="gramEnd"/>
+      <w:r>
+        <w:rPr>
+          <w:rFonts w:ascii="Arial" w:hAnsi="Arial" w:cs="Arial"/>
+          <w:color w:val="808080"/>
+          <w:lang w:val="fr-CA"/>
+        </w:rPr>
+        <w:t xml:space="preserve">. </w:t>
+      </w:r>
+      <w:proofErr w:type="gramStart"/>
+      <w:r>
+        <w:rPr>
+          <w:rFonts w:ascii="Arial" w:hAnsi="Arial" w:cs="Arial"/>
+          <w:color w:val="808080"/>
+          <w:lang w:val="fr-CA"/>
+        </w:rPr>
+        <w:t>On parle pas</w:t>
+      </w:r>
+      <w:proofErr w:type="gramEnd"/>
+      <w:r>
+        <w:rPr>
+          <w:rFonts w:ascii="Arial" w:hAnsi="Arial" w:cs="Arial"/>
+          <w:color w:val="808080"/>
+          <w:lang w:val="fr-CA"/>
+        </w:rPr>
+        <w:t xml:space="preserve"> d’aller dans Visio et faire un modèle de donnée. On parle ici de différent type de modèle de données. Et partir de ceux-ci on peut créer des diagrammes. On parler de modélisation</w:t>
       </w:r>
     </w:p>
     <w:p>
@@ -1391,14 +1664,7 @@
           <w:lang w:val="fr-CA"/>
         </w:rPr>
         <w:tab/>
-        <w:t>Par</w:t>
-      </w:r>
-      <w:r>
-        <w:rPr>
-          <w:rFonts w:ascii="Arial" w:hAnsi="Arial" w:cs="Arial"/>
-          <w:lang w:val="fr-CA"/>
-        </w:rPr>
-        <w:t xml:space="preserve">tie :  </w:t>
+        <w:t xml:space="preserve">Partie :  </w:t>
       </w:r>
       <w:r>
         <w:rPr>
@@ -1509,7 +1775,23 @@
           <w:lang w:val="fr-CA"/>
         </w:rPr>
         <w:tab/>
-        <w:t xml:space="preserve">Représenter données de façcon </w:t>
+        <w:t xml:space="preserve">Représenter données de </w:t>
+      </w:r>
+      <w:proofErr w:type="spellStart"/>
+      <w:r>
+        <w:rPr>
+          <w:rFonts w:ascii="Arial" w:hAnsi="Arial" w:cs="Arial"/>
+          <w:lang w:val="fr-CA"/>
+        </w:rPr>
+        <w:t>façcon</w:t>
+      </w:r>
+      <w:proofErr w:type="spellEnd"/>
+      <w:r>
+        <w:rPr>
+          <w:rFonts w:ascii="Arial" w:hAnsi="Arial" w:cs="Arial"/>
+          <w:lang w:val="fr-CA"/>
+        </w:rPr>
+        <w:t xml:space="preserve"> </w:t>
       </w:r>
       <w:r>
         <w:rPr>
@@ -1548,16 +1830,69 @@
           <w:u w:val="single"/>
           <w:lang w:val="fr-CA"/>
         </w:rPr>
-        <w:t>|9:51| : Tu a différent type de modèle de donnée et a partir de ceux-ci on veux éventuellement créer une base</w:t>
-      </w:r>
-      <w:r>
-        <w:rPr>
-          <w:rFonts w:ascii="Arial" w:hAnsi="Arial" w:cs="Arial"/>
-          <w:color w:val="808080"/>
-          <w:u w:val="single"/>
-          <w:lang w:val="fr-CA"/>
-        </w:rPr>
-        <w:t xml:space="preserve"> de données.</w:t>
+        <w:t xml:space="preserve">|9:51| : Tu </w:t>
+      </w:r>
+      <w:proofErr w:type="spellStart"/>
+      <w:proofErr w:type="gramStart"/>
+      <w:r>
+        <w:rPr>
+          <w:rFonts w:ascii="Arial" w:hAnsi="Arial" w:cs="Arial"/>
+          <w:color w:val="808080"/>
+          <w:u w:val="single"/>
+          <w:lang w:val="fr-CA"/>
+        </w:rPr>
+        <w:t>a</w:t>
+      </w:r>
+      <w:proofErr w:type="spellEnd"/>
+      <w:proofErr w:type="gramEnd"/>
+      <w:r>
+        <w:rPr>
+          <w:rFonts w:ascii="Arial" w:hAnsi="Arial" w:cs="Arial"/>
+          <w:color w:val="808080"/>
+          <w:u w:val="single"/>
+          <w:lang w:val="fr-CA"/>
+        </w:rPr>
+        <w:t xml:space="preserve"> différent type de modèle de donnée et </w:t>
+      </w:r>
+      <w:proofErr w:type="spellStart"/>
+      <w:r>
+        <w:rPr>
+          <w:rFonts w:ascii="Arial" w:hAnsi="Arial" w:cs="Arial"/>
+          <w:color w:val="808080"/>
+          <w:u w:val="single"/>
+          <w:lang w:val="fr-CA"/>
+        </w:rPr>
+        <w:t>a</w:t>
+      </w:r>
+      <w:proofErr w:type="spellEnd"/>
+      <w:r>
+        <w:rPr>
+          <w:rFonts w:ascii="Arial" w:hAnsi="Arial" w:cs="Arial"/>
+          <w:color w:val="808080"/>
+          <w:u w:val="single"/>
+          <w:lang w:val="fr-CA"/>
+        </w:rPr>
+        <w:t xml:space="preserve"> partir de ceux-ci on </w:t>
+      </w:r>
+      <w:proofErr w:type="spellStart"/>
+      <w:r>
+        <w:rPr>
+          <w:rFonts w:ascii="Arial" w:hAnsi="Arial" w:cs="Arial"/>
+          <w:color w:val="808080"/>
+          <w:u w:val="single"/>
+          <w:lang w:val="fr-CA"/>
+        </w:rPr>
+        <w:t>veux</w:t>
+      </w:r>
+      <w:proofErr w:type="spellEnd"/>
+      <w:r>
+        <w:rPr>
+          <w:rFonts w:ascii="Arial" w:hAnsi="Arial" w:cs="Arial"/>
+          <w:color w:val="808080"/>
+          <w:u w:val="single"/>
+          <w:lang w:val="fr-CA"/>
+        </w:rPr>
+        <w:t xml:space="preserve"> éventuellement créer une base de données.</w:t>
       </w:r>
     </w:p>
     <w:p>
@@ -1882,7 +2217,25 @@
           <w:color w:val="808080"/>
           <w:lang w:val="fr-CA"/>
         </w:rPr>
-        <w:t xml:space="preserve"> Diagramme UML, ça reste des classes regroupés abrégés.</w:t>
+        <w:t xml:space="preserve"> Diagramme UML, ça reste </w:t>
+      </w:r>
+      <w:proofErr w:type="gramStart"/>
+      <w:r>
+        <w:rPr>
+          <w:rFonts w:ascii="Arial" w:hAnsi="Arial" w:cs="Arial"/>
+          <w:color w:val="808080"/>
+          <w:lang w:val="fr-CA"/>
+        </w:rPr>
+        <w:t>des classes regroupés</w:t>
+      </w:r>
+      <w:proofErr w:type="gramEnd"/>
+      <w:r>
+        <w:rPr>
+          <w:rFonts w:ascii="Arial" w:hAnsi="Arial" w:cs="Arial"/>
+          <w:color w:val="808080"/>
+          <w:lang w:val="fr-CA"/>
+        </w:rPr>
+        <w:t xml:space="preserve"> abrégés.</w:t>
       </w:r>
     </w:p>
     <w:p>
@@ -2003,7 +2356,25 @@
           <w:color w:val="808080"/>
           <w:lang w:val="fr-CA"/>
         </w:rPr>
-        <w:t xml:space="preserve"> Modèle sémantique, par des dessins, représente des objet réel.</w:t>
+        <w:t xml:space="preserve"> Modèle sémantique, par des dessins, représente </w:t>
+      </w:r>
+      <w:proofErr w:type="gramStart"/>
+      <w:r>
+        <w:rPr>
+          <w:rFonts w:ascii="Arial" w:hAnsi="Arial" w:cs="Arial"/>
+          <w:color w:val="808080"/>
+          <w:lang w:val="fr-CA"/>
+        </w:rPr>
+        <w:t>des objet réel</w:t>
+      </w:r>
+      <w:proofErr w:type="gramEnd"/>
+      <w:r>
+        <w:rPr>
+          <w:rFonts w:ascii="Arial" w:hAnsi="Arial" w:cs="Arial"/>
+          <w:color w:val="808080"/>
+          <w:lang w:val="fr-CA"/>
+        </w:rPr>
+        <w:t>.</w:t>
       </w:r>
     </w:p>
     <w:p>
@@ -2124,15 +2495,27 @@
           <w:color w:val="808080"/>
           <w:lang w:val="fr-CA"/>
         </w:rPr>
-        <w:t xml:space="preserve"> Modèle fonctionnel ou on vois les informations mais les liens entre eux, on voit des fonctions et ce qui </w:t>
-      </w:r>
-      <w:r>
-        <w:rPr>
-          <w:rFonts w:ascii="Arial" w:hAnsi="Arial" w:cs="Arial"/>
-          <w:color w:val="808080"/>
-          <w:lang w:val="fr-CA"/>
-        </w:rPr>
-        <w:t>catégorise les employés. On en parle pas plus que ça. C’est regroupé par fonctions.</w:t>
+        <w:t xml:space="preserve"> Modèle fonctionnel ou on </w:t>
+      </w:r>
+      <w:proofErr w:type="spellStart"/>
+      <w:proofErr w:type="gramStart"/>
+      <w:r>
+        <w:rPr>
+          <w:rFonts w:ascii="Arial" w:hAnsi="Arial" w:cs="Arial"/>
+          <w:color w:val="808080"/>
+          <w:lang w:val="fr-CA"/>
+        </w:rPr>
+        <w:t>vois</w:t>
+      </w:r>
+      <w:proofErr w:type="spellEnd"/>
+      <w:proofErr w:type="gramEnd"/>
+      <w:r>
+        <w:rPr>
+          <w:rFonts w:ascii="Arial" w:hAnsi="Arial" w:cs="Arial"/>
+          <w:color w:val="808080"/>
+          <w:lang w:val="fr-CA"/>
+        </w:rPr>
+        <w:t xml:space="preserve"> les informations mais les liens entre eux, on voit des fonctions et ce qui catégorise les employés. On en parle pas plus que ça. C’est regroupé par fonctions.</w:t>
       </w:r>
     </w:p>
     <w:p>
@@ -2335,7 +2718,25 @@
           <w:color w:val="808080"/>
           <w:lang w:val="fr-CA"/>
         </w:rPr>
-        <w:t xml:space="preserve">|9:55| : Ce sont des modèles reliées. </w:t>
+        <w:t xml:space="preserve">|9:55| : Ce sont </w:t>
+      </w:r>
+      <w:proofErr w:type="gramStart"/>
+      <w:r>
+        <w:rPr>
+          <w:rFonts w:ascii="Arial" w:hAnsi="Arial" w:cs="Arial"/>
+          <w:color w:val="808080"/>
+          <w:lang w:val="fr-CA"/>
+        </w:rPr>
+        <w:t>des modèles reliées</w:t>
+      </w:r>
+      <w:proofErr w:type="gramEnd"/>
+      <w:r>
+        <w:rPr>
+          <w:rFonts w:ascii="Arial" w:hAnsi="Arial" w:cs="Arial"/>
+          <w:color w:val="808080"/>
+          <w:lang w:val="fr-CA"/>
+        </w:rPr>
+        <w:t xml:space="preserve">. </w:t>
       </w:r>
     </w:p>
     <w:p>
@@ -2434,15 +2835,43 @@
           <w:color w:val="808080"/>
           <w:lang w:val="fr-CA"/>
         </w:rPr>
-        <w:t xml:space="preserve">|9:56| : La succursale B005 elle a deux employés Julie et John, pour arriver a se resultat il faut suivre les pointeurs. C’est le modèle de </w:t>
-      </w:r>
-      <w:r>
-        <w:rPr>
-          <w:rFonts w:ascii="Arial" w:hAnsi="Arial" w:cs="Arial"/>
-          <w:color w:val="808080"/>
-          <w:lang w:val="fr-CA"/>
-        </w:rPr>
-        <w:t>données en réseau.</w:t>
+        <w:t xml:space="preserve">|9:56| : La succursale B005 elle a deux employés Julie et John, pour arriver </w:t>
+      </w:r>
+      <w:proofErr w:type="spellStart"/>
+      <w:r>
+        <w:rPr>
+          <w:rFonts w:ascii="Arial" w:hAnsi="Arial" w:cs="Arial"/>
+          <w:color w:val="808080"/>
+          <w:lang w:val="fr-CA"/>
+        </w:rPr>
+        <w:t>a</w:t>
+      </w:r>
+      <w:proofErr w:type="spellEnd"/>
+      <w:r>
+        <w:rPr>
+          <w:rFonts w:ascii="Arial" w:hAnsi="Arial" w:cs="Arial"/>
+          <w:color w:val="808080"/>
+          <w:lang w:val="fr-CA"/>
+        </w:rPr>
+        <w:t xml:space="preserve"> se </w:t>
+      </w:r>
+      <w:proofErr w:type="spellStart"/>
+      <w:r>
+        <w:rPr>
+          <w:rFonts w:ascii="Arial" w:hAnsi="Arial" w:cs="Arial"/>
+          <w:color w:val="808080"/>
+          <w:lang w:val="fr-CA"/>
+        </w:rPr>
+        <w:t>resultat</w:t>
+      </w:r>
+      <w:proofErr w:type="spellEnd"/>
+      <w:r>
+        <w:rPr>
+          <w:rFonts w:ascii="Arial" w:hAnsi="Arial" w:cs="Arial"/>
+          <w:color w:val="808080"/>
+          <w:lang w:val="fr-CA"/>
+        </w:rPr>
+        <w:t xml:space="preserve"> il faut suivre les pointeurs. C’est le modèle de données en réseau.</w:t>
       </w:r>
     </w:p>
     <w:p>
@@ -2533,7 +2962,61 @@
           <w:color w:val="808080"/>
           <w:lang w:val="fr-CA"/>
         </w:rPr>
-        <w:t xml:space="preserve"> Il y en a pas beaucoup, c’est comment les données sont structuré sur le disque, Tu a frame memory et unified, Mais cela dépasse l’objectif du cours.</w:t>
+        <w:t xml:space="preserve"> </w:t>
+      </w:r>
+      <w:proofErr w:type="gramStart"/>
+      <w:r>
+        <w:rPr>
+          <w:rFonts w:ascii="Arial" w:hAnsi="Arial" w:cs="Arial"/>
+          <w:color w:val="808080"/>
+          <w:lang w:val="fr-CA"/>
+        </w:rPr>
+        <w:t>Il y en a pas</w:t>
+      </w:r>
+      <w:proofErr w:type="gramEnd"/>
+      <w:r>
+        <w:rPr>
+          <w:rFonts w:ascii="Arial" w:hAnsi="Arial" w:cs="Arial"/>
+          <w:color w:val="808080"/>
+          <w:lang w:val="fr-CA"/>
+        </w:rPr>
+        <w:t xml:space="preserve"> beaucoup, c’est comment les données sont structuré sur le disque, Tu </w:t>
+      </w:r>
+      <w:proofErr w:type="spellStart"/>
+      <w:r>
+        <w:rPr>
+          <w:rFonts w:ascii="Arial" w:hAnsi="Arial" w:cs="Arial"/>
+          <w:color w:val="808080"/>
+          <w:lang w:val="fr-CA"/>
+        </w:rPr>
+        <w:t>a</w:t>
+      </w:r>
+      <w:proofErr w:type="spellEnd"/>
+      <w:r>
+        <w:rPr>
+          <w:rFonts w:ascii="Arial" w:hAnsi="Arial" w:cs="Arial"/>
+          <w:color w:val="808080"/>
+          <w:lang w:val="fr-CA"/>
+        </w:rPr>
+        <w:t xml:space="preserve"> frame memory et </w:t>
+      </w:r>
+      <w:proofErr w:type="spellStart"/>
+      <w:r>
+        <w:rPr>
+          <w:rFonts w:ascii="Arial" w:hAnsi="Arial" w:cs="Arial"/>
+          <w:color w:val="808080"/>
+          <w:lang w:val="fr-CA"/>
+        </w:rPr>
+        <w:t>unified</w:t>
+      </w:r>
+      <w:proofErr w:type="spellEnd"/>
+      <w:r>
+        <w:rPr>
+          <w:rFonts w:ascii="Arial" w:hAnsi="Arial" w:cs="Arial"/>
+          <w:color w:val="808080"/>
+          <w:lang w:val="fr-CA"/>
+        </w:rPr>
+        <w:t>, Mais cela dépasse l’objectif du cours.</w:t>
       </w:r>
     </w:p>
     <w:p>
@@ -2606,14 +3089,7 @@
           <w:rFonts w:ascii="Arial" w:hAnsi="Arial" w:cs="Arial"/>
           <w:lang w:val="fr-CA"/>
         </w:rPr>
-        <w:t>Schéma co</w:t>
-      </w:r>
-      <w:r>
-        <w:rPr>
-          <w:rFonts w:ascii="Arial" w:hAnsi="Arial" w:cs="Arial"/>
-          <w:lang w:val="fr-CA"/>
-        </w:rPr>
-        <w:t>nceptuel</w:t>
+        <w:t>Schéma conceptuel</w:t>
       </w:r>
     </w:p>
     <w:p>
@@ -2654,7 +3130,16 @@
           <w:u w:val="single"/>
           <w:lang w:val="fr-CA"/>
         </w:rPr>
-        <w:t>____vues____</w:t>
+        <w:t>____vues___</w:t>
+      </w:r>
+      <w:proofErr w:type="gramStart"/>
+      <w:r>
+        <w:rPr>
+          <w:rFonts w:ascii="Arial" w:hAnsi="Arial" w:cs="Arial"/>
+          <w:u w:val="single"/>
+          <w:lang w:val="fr-CA"/>
+        </w:rPr>
+        <w:t>_</w:t>
       </w:r>
       <w:r>
         <w:rPr>
@@ -2663,6 +3148,7 @@
         </w:rPr>
         <w:t xml:space="preserve">  utilisateurs</w:t>
       </w:r>
+      <w:proofErr w:type="gramEnd"/>
     </w:p>
     <w:p>
       <w:pPr>
@@ -2702,7 +3188,25 @@
           <w:color w:val="808080"/>
           <w:lang w:val="fr-CA"/>
         </w:rPr>
-        <w:t>|10:0| : Faut qu’il contiennent toutes l’information qu’on a besoin.</w:t>
+        <w:t xml:space="preserve">|10:0| : Faut </w:t>
+      </w:r>
+      <w:proofErr w:type="gramStart"/>
+      <w:r>
+        <w:rPr>
+          <w:rFonts w:ascii="Arial" w:hAnsi="Arial" w:cs="Arial"/>
+          <w:color w:val="808080"/>
+          <w:lang w:val="fr-CA"/>
+        </w:rPr>
+        <w:t>qu’il contiennent</w:t>
+      </w:r>
+      <w:proofErr w:type="gramEnd"/>
+      <w:r>
+        <w:rPr>
+          <w:rFonts w:ascii="Arial" w:hAnsi="Arial" w:cs="Arial"/>
+          <w:color w:val="808080"/>
+          <w:lang w:val="fr-CA"/>
+        </w:rPr>
+        <w:t xml:space="preserve"> toutes l’information qu’on a besoin.</w:t>
       </w:r>
     </w:p>
     <w:p>
@@ -2752,12 +3256,6 @@
           <w:lang w:val="fr-CA"/>
         </w:rPr>
         <w:tab/>
-      </w:r>
-      <w:r>
-        <w:rPr>
-          <w:rFonts w:ascii="Arial" w:hAnsi="Arial" w:cs="Arial"/>
-          <w:lang w:val="fr-CA"/>
-        </w:rPr>
         <w:t>Processus développement modèle d’utilisation information</w:t>
       </w:r>
     </w:p>
@@ -2820,15 +3318,25 @@
           <w:color w:val="808080"/>
           <w:lang w:val="fr-CA"/>
         </w:rPr>
-        <w:t>|10:1| : Même si c’est indépendant, le tout fini presque toujours par devenir un modèle relationnelle, mais on devrait pas faire ça, on doit parler au cl</w:t>
-      </w:r>
-      <w:r>
-        <w:rPr>
-          <w:rFonts w:ascii="Arial" w:hAnsi="Arial" w:cs="Arial"/>
-          <w:color w:val="808080"/>
-          <w:lang w:val="fr-CA"/>
-        </w:rPr>
-        <w:t>ient de façon conceptuel. Le client veut pas savoir c’est quoi une clé étrangère ou clé primaire.</w:t>
+        <w:t xml:space="preserve">|10:1| : Même si c’est indépendant, le tout fini presque toujours par devenir </w:t>
+      </w:r>
+      <w:proofErr w:type="gramStart"/>
+      <w:r>
+        <w:rPr>
+          <w:rFonts w:ascii="Arial" w:hAnsi="Arial" w:cs="Arial"/>
+          <w:color w:val="808080"/>
+          <w:lang w:val="fr-CA"/>
+        </w:rPr>
+        <w:t>un modèle relationnelle</w:t>
+      </w:r>
+      <w:proofErr w:type="gramEnd"/>
+      <w:r>
+        <w:rPr>
+          <w:rFonts w:ascii="Arial" w:hAnsi="Arial" w:cs="Arial"/>
+          <w:color w:val="808080"/>
+          <w:lang w:val="fr-CA"/>
+        </w:rPr>
+        <w:t>, mais on devrait pas faire ça, on doit parler au client de façon conceptuel. Le client veut pas savoir c’est quoi une clé étrangère ou clé primaire.</w:t>
       </w:r>
     </w:p>
     <w:p>
@@ -2940,40 +3448,75 @@
           <w:color w:val="808080"/>
           <w:lang w:val="fr-CA"/>
         </w:rPr>
-        <w:t>|10:3| : un SGBD doit rempleir ses besoins :</w:t>
-      </w:r>
-    </w:p>
-    <w:p>
-      <w:pPr>
-        <w:spacing w:after="0" w:line="240" w:lineRule="auto"/>
-        <w:rPr>
-          <w:lang w:val="fr-CA"/>
-        </w:rPr>
-      </w:pPr>
-      <w:r>
-        <w:rPr>
-          <w:rFonts w:ascii="Arial" w:hAnsi="Arial" w:cs="Arial"/>
-          <w:lang w:val="fr-CA"/>
-        </w:rPr>
-        <w:t>Stockage, obtention et mise a jour</w:t>
-      </w:r>
-    </w:p>
-    <w:p>
-      <w:pPr>
-        <w:spacing w:after="0" w:line="240" w:lineRule="auto"/>
-        <w:rPr>
-          <w:rFonts w:ascii="Arial" w:hAnsi="Arial" w:cs="Arial"/>
-          <w:lang w:val="fr-CA"/>
-        </w:rPr>
-      </w:pPr>
-    </w:p>
-    <w:p>
-      <w:pPr>
-        <w:spacing w:after="0" w:line="240" w:lineRule="auto"/>
-        <w:rPr>
-          <w:lang w:val="fr-CA"/>
-        </w:rPr>
-      </w:pPr>
+        <w:t xml:space="preserve">|10:3| : un SGBD doit </w:t>
+      </w:r>
+      <w:proofErr w:type="spellStart"/>
+      <w:r>
+        <w:rPr>
+          <w:rFonts w:ascii="Arial" w:hAnsi="Arial" w:cs="Arial"/>
+          <w:color w:val="808080"/>
+          <w:lang w:val="fr-CA"/>
+        </w:rPr>
+        <w:t>rempleir</w:t>
+      </w:r>
+      <w:proofErr w:type="spellEnd"/>
+      <w:r>
+        <w:rPr>
+          <w:rFonts w:ascii="Arial" w:hAnsi="Arial" w:cs="Arial"/>
+          <w:color w:val="808080"/>
+          <w:lang w:val="fr-CA"/>
+        </w:rPr>
+        <w:t xml:space="preserve"> ses besoins :</w:t>
+      </w:r>
+    </w:p>
+    <w:p>
+      <w:pPr>
+        <w:spacing w:after="0" w:line="240" w:lineRule="auto"/>
+        <w:rPr>
+          <w:lang w:val="fr-CA"/>
+        </w:rPr>
+      </w:pPr>
+      <w:r>
+        <w:rPr>
+          <w:rFonts w:ascii="Arial" w:hAnsi="Arial" w:cs="Arial"/>
+          <w:lang w:val="fr-CA"/>
+        </w:rPr>
+        <w:t xml:space="preserve">Stockage, obtention et mise </w:t>
+      </w:r>
+      <w:proofErr w:type="spellStart"/>
+      <w:r>
+        <w:rPr>
+          <w:rFonts w:ascii="Arial" w:hAnsi="Arial" w:cs="Arial"/>
+          <w:lang w:val="fr-CA"/>
+        </w:rPr>
+        <w:t>a</w:t>
+      </w:r>
+      <w:proofErr w:type="spellEnd"/>
+      <w:r>
+        <w:rPr>
+          <w:rFonts w:ascii="Arial" w:hAnsi="Arial" w:cs="Arial"/>
+          <w:lang w:val="fr-CA"/>
+        </w:rPr>
+        <w:t xml:space="preserve"> jour</w:t>
+      </w:r>
+    </w:p>
+    <w:p>
+      <w:pPr>
+        <w:spacing w:after="0" w:line="240" w:lineRule="auto"/>
+        <w:rPr>
+          <w:rFonts w:ascii="Arial" w:hAnsi="Arial" w:cs="Arial"/>
+          <w:lang w:val="fr-CA"/>
+        </w:rPr>
+      </w:pPr>
+    </w:p>
+    <w:p>
+      <w:pPr>
+        <w:spacing w:after="0" w:line="240" w:lineRule="auto"/>
+        <w:rPr>
+          <w:lang w:val="fr-CA"/>
+        </w:rPr>
+      </w:pPr>
+      <w:proofErr w:type="spellStart"/>
       <w:r>
         <w:rPr>
           <w:rFonts w:ascii="Arial" w:hAnsi="Arial" w:cs="Arial"/>
@@ -2981,6 +3524,7 @@
         </w:rPr>
         <w:t>Founir</w:t>
       </w:r>
+      <w:proofErr w:type="spellEnd"/>
       <w:r>
         <w:rPr>
           <w:rFonts w:ascii="Arial" w:hAnsi="Arial" w:cs="Arial"/>
@@ -3002,7 +3546,43 @@
           <w:color w:val="808080"/>
           <w:lang w:val="fr-CA"/>
         </w:rPr>
-        <w:t>|10:3| : On parle de l’information sur l’information, les meta-données. La façon que l’information est structurée. c’est la définition des données.</w:t>
+        <w:t xml:space="preserve">|10:3| : On parle de l’information sur l’information, les </w:t>
+      </w:r>
+      <w:proofErr w:type="spellStart"/>
+      <w:r>
+        <w:rPr>
+          <w:rFonts w:ascii="Arial" w:hAnsi="Arial" w:cs="Arial"/>
+          <w:color w:val="808080"/>
+          <w:lang w:val="fr-CA"/>
+        </w:rPr>
+        <w:t>meta-données</w:t>
+      </w:r>
+      <w:proofErr w:type="spellEnd"/>
+      <w:r>
+        <w:rPr>
+          <w:rFonts w:ascii="Arial" w:hAnsi="Arial" w:cs="Arial"/>
+          <w:color w:val="808080"/>
+          <w:lang w:val="fr-CA"/>
+        </w:rPr>
+        <w:t xml:space="preserve">. La façon que l’information est structurée. </w:t>
+      </w:r>
+      <w:proofErr w:type="gramStart"/>
+      <w:r>
+        <w:rPr>
+          <w:rFonts w:ascii="Arial" w:hAnsi="Arial" w:cs="Arial"/>
+          <w:color w:val="808080"/>
+          <w:lang w:val="fr-CA"/>
+        </w:rPr>
+        <w:t>c’est</w:t>
+      </w:r>
+      <w:proofErr w:type="gramEnd"/>
+      <w:r>
+        <w:rPr>
+          <w:rFonts w:ascii="Arial" w:hAnsi="Arial" w:cs="Arial"/>
+          <w:color w:val="808080"/>
+          <w:lang w:val="fr-CA"/>
+        </w:rPr>
+        <w:t xml:space="preserve"> la définition des données.</w:t>
       </w:r>
     </w:p>
     <w:p>
@@ -3049,14 +3629,41 @@
           <w:color w:val="808080"/>
           <w:lang w:val="fr-CA"/>
         </w:rPr>
-        <w:t xml:space="preserve">|10:4| : c’est des qu’on a eux étapes pour faire une opération, </w:t>
-      </w:r>
-      <w:r>
-        <w:rPr>
-          <w:color w:val="808080"/>
-          <w:lang w:val="fr-CA"/>
-        </w:rPr>
-        <w:t>ex : un virement bancaire, si tu fais un virement bancaire et tu fais juste un retrait ce n’est plus un virement bancaire. Il faut absolument que les deux opérations se fassent pour que la transaction ait lieu.</w:t>
+        <w:t xml:space="preserve">|10:4| : c’est </w:t>
+      </w:r>
+      <w:proofErr w:type="spellStart"/>
+      <w:proofErr w:type="gramStart"/>
+      <w:r>
+        <w:rPr>
+          <w:color w:val="808080"/>
+          <w:lang w:val="fr-CA"/>
+        </w:rPr>
+        <w:t>des</w:t>
+      </w:r>
+      <w:proofErr w:type="spellEnd"/>
+      <w:proofErr w:type="gramEnd"/>
+      <w:r>
+        <w:rPr>
+          <w:color w:val="808080"/>
+          <w:lang w:val="fr-CA"/>
+        </w:rPr>
+        <w:t xml:space="preserve"> qu’on a </w:t>
+      </w:r>
+      <w:proofErr w:type="spellStart"/>
+      <w:r>
+        <w:rPr>
+          <w:color w:val="808080"/>
+          <w:lang w:val="fr-CA"/>
+        </w:rPr>
+        <w:t>eux</w:t>
+      </w:r>
+      <w:proofErr w:type="spellEnd"/>
+      <w:r>
+        <w:rPr>
+          <w:color w:val="808080"/>
+          <w:lang w:val="fr-CA"/>
+        </w:rPr>
+        <w:t xml:space="preserve"> étapes pour faire une opération, ex : un virement bancaire, si tu fais un virement bancaire et tu fais juste un retrait ce n’est plus un virement bancaire. Il faut absolument que les deux opérations se fassent pour que la transaction ait lieu.</w:t>
       </w:r>
     </w:p>
     <w:p>
@@ -3233,12 +3840,14 @@
           <w:lang w:val="fr-CA"/>
         </w:rPr>
       </w:pPr>
+      <w:proofErr w:type="gramStart"/>
       <w:r>
         <w:rPr>
           <w:lang w:val="fr-CA"/>
         </w:rPr>
         <w:t>Communication données</w:t>
       </w:r>
+      <w:proofErr w:type="gramEnd"/>
     </w:p>
     <w:p>
       <w:pPr>
@@ -3253,14 +3862,41 @@
           <w:color w:val="808080"/>
           <w:lang w:val="fr-CA"/>
         </w:rPr>
-        <w:t xml:space="preserve">|10:7| : Communication avec n serveur web pour envoyer les page </w:t>
-      </w:r>
-      <w:r>
-        <w:rPr>
-          <w:color w:val="808080"/>
-          <w:lang w:val="fr-CA"/>
-        </w:rPr>
-        <w:t>générées. Ex : Requête PHP pour accéder a une base de données. Le SGBD doit fournir le service de communication.</w:t>
+        <w:t xml:space="preserve">|10:7| : Communication avec n serveur web pour envoyer </w:t>
+      </w:r>
+      <w:proofErr w:type="gramStart"/>
+      <w:r>
+        <w:rPr>
+          <w:color w:val="808080"/>
+          <w:lang w:val="fr-CA"/>
+        </w:rPr>
+        <w:t>les page générées</w:t>
+      </w:r>
+      <w:proofErr w:type="gramEnd"/>
+      <w:r>
+        <w:rPr>
+          <w:color w:val="808080"/>
+          <w:lang w:val="fr-CA"/>
+        </w:rPr>
+        <w:t xml:space="preserve">. Ex : Requête PHP pour accéder </w:t>
+      </w:r>
+      <w:proofErr w:type="spellStart"/>
+      <w:proofErr w:type="gramStart"/>
+      <w:r>
+        <w:rPr>
+          <w:color w:val="808080"/>
+          <w:lang w:val="fr-CA"/>
+        </w:rPr>
+        <w:t>a</w:t>
+      </w:r>
+      <w:proofErr w:type="spellEnd"/>
+      <w:proofErr w:type="gramEnd"/>
+      <w:r>
+        <w:rPr>
+          <w:color w:val="808080"/>
+          <w:lang w:val="fr-CA"/>
+        </w:rPr>
+        <w:t xml:space="preserve"> une base de données. Le SGBD doit fournir le service de communication.</w:t>
       </w:r>
     </w:p>
     <w:p>
@@ -3299,7 +3935,23 @@
           <w:color w:val="808080"/>
           <w:lang w:val="fr-CA"/>
         </w:rPr>
-        <w:t>|10:7| : Faut que les regle soient respecté.</w:t>
+        <w:t xml:space="preserve">|10:7| : Faut que les </w:t>
+      </w:r>
+      <w:proofErr w:type="spellStart"/>
+      <w:r>
+        <w:rPr>
+          <w:color w:val="808080"/>
+          <w:lang w:val="fr-CA"/>
+        </w:rPr>
+        <w:t>regle</w:t>
+      </w:r>
+      <w:proofErr w:type="spellEnd"/>
+      <w:r>
+        <w:rPr>
+          <w:color w:val="808080"/>
+          <w:lang w:val="fr-CA"/>
+        </w:rPr>
+        <w:t xml:space="preserve"> soient respecté.</w:t>
       </w:r>
     </w:p>
     <w:p>
@@ -3338,14 +3990,39 @@
           <w:color w:val="808080"/>
           <w:lang w:val="fr-CA"/>
         </w:rPr>
-        <w:t xml:space="preserve">|10:08| : Grace au catalogue, on va pouvoir promouvoir </w:t>
-      </w:r>
-      <w:r>
-        <w:rPr>
-          <w:color w:val="808080"/>
-          <w:lang w:val="fr-CA"/>
-        </w:rPr>
-        <w:t>l’indépendance de données. C’est beaucoup plus facile d’accéder aux données. Si on vous donne un username et un mot de passe, même si je connais pas la structure je vais être capable d’aller chercher l’information. Et de l’afficher.</w:t>
+        <w:t xml:space="preserve">|10:08| : Grace au catalogue, on va pouvoir promouvoir l’indépendance de données. C’est beaucoup plus facile d’accéder aux données. Si on vous donne un </w:t>
+      </w:r>
+      <w:proofErr w:type="spellStart"/>
+      <w:r>
+        <w:rPr>
+          <w:color w:val="808080"/>
+          <w:lang w:val="fr-CA"/>
+        </w:rPr>
+        <w:t>username</w:t>
+      </w:r>
+      <w:proofErr w:type="spellEnd"/>
+      <w:r>
+        <w:rPr>
+          <w:color w:val="808080"/>
+          <w:lang w:val="fr-CA"/>
+        </w:rPr>
+        <w:t xml:space="preserve"> et un mot de passe, même si </w:t>
+      </w:r>
+      <w:proofErr w:type="gramStart"/>
+      <w:r>
+        <w:rPr>
+          <w:color w:val="808080"/>
+          <w:lang w:val="fr-CA"/>
+        </w:rPr>
+        <w:t>je connais pas</w:t>
+      </w:r>
+      <w:proofErr w:type="gramEnd"/>
+      <w:r>
+        <w:rPr>
+          <w:color w:val="808080"/>
+          <w:lang w:val="fr-CA"/>
+        </w:rPr>
+        <w:t xml:space="preserve"> la structure je vais être capable d’aller chercher l’information. Et de l’afficher.</w:t>
       </w:r>
     </w:p>
     <w:p>
@@ -3386,14 +4063,73 @@
           <w:color w:val="808080"/>
           <w:lang w:val="fr-CA"/>
         </w:rPr>
-        <w:t>|10:9| : V</w:t>
-      </w:r>
-      <w:r>
-        <w:rPr>
-          <w:color w:val="808080"/>
-          <w:lang w:val="fr-CA"/>
-        </w:rPr>
-        <w:t>ont être la pour importer des données dans la base de données et vice versa pour les extraires. Des service statistiques qui vont nous aider a savoir ce qui est le plus en demande.</w:t>
+        <w:t xml:space="preserve">|10:9| : Vont être </w:t>
+      </w:r>
+      <w:proofErr w:type="spellStart"/>
+      <w:proofErr w:type="gramStart"/>
+      <w:r>
+        <w:rPr>
+          <w:color w:val="808080"/>
+          <w:lang w:val="fr-CA"/>
+        </w:rPr>
+        <w:t>la</w:t>
+      </w:r>
+      <w:proofErr w:type="spellEnd"/>
+      <w:proofErr w:type="gramEnd"/>
+      <w:r>
+        <w:rPr>
+          <w:color w:val="808080"/>
+          <w:lang w:val="fr-CA"/>
+        </w:rPr>
+        <w:t xml:space="preserve"> pour importer des données dans la base de données et vice versa pour les </w:t>
+      </w:r>
+      <w:proofErr w:type="spellStart"/>
+      <w:r>
+        <w:rPr>
+          <w:color w:val="808080"/>
+          <w:lang w:val="fr-CA"/>
+        </w:rPr>
+        <w:t>extraires</w:t>
+      </w:r>
+      <w:proofErr w:type="spellEnd"/>
+      <w:r>
+        <w:rPr>
+          <w:color w:val="808080"/>
+          <w:lang w:val="fr-CA"/>
+        </w:rPr>
+        <w:t xml:space="preserve">. </w:t>
+      </w:r>
+      <w:proofErr w:type="gramStart"/>
+      <w:r>
+        <w:rPr>
+          <w:color w:val="808080"/>
+          <w:lang w:val="fr-CA"/>
+        </w:rPr>
+        <w:t>Des service statistiques</w:t>
+      </w:r>
+      <w:proofErr w:type="gramEnd"/>
+      <w:r>
+        <w:rPr>
+          <w:color w:val="808080"/>
+          <w:lang w:val="fr-CA"/>
+        </w:rPr>
+        <w:t xml:space="preserve"> qui vont nous aider </w:t>
+      </w:r>
+      <w:proofErr w:type="spellStart"/>
+      <w:r>
+        <w:rPr>
+          <w:color w:val="808080"/>
+          <w:lang w:val="fr-CA"/>
+        </w:rPr>
+        <w:t>a</w:t>
+      </w:r>
+      <w:proofErr w:type="spellEnd"/>
+      <w:r>
+        <w:rPr>
+          <w:color w:val="808080"/>
+          <w:lang w:val="fr-CA"/>
+        </w:rPr>
+        <w:t xml:space="preserve"> savoir ce qui est le plus en demande.</w:t>
       </w:r>
     </w:p>
     <w:p>
@@ -3442,14 +4178,7 @@
           <w:color w:val="808080"/>
           <w:lang w:val="fr-CA"/>
         </w:rPr>
-        <w:t>|10:10| : Histoire des SGBD en</w:t>
-      </w:r>
-      <w:r>
-        <w:rPr>
-          <w:color w:val="808080"/>
-          <w:lang w:val="fr-CA"/>
-        </w:rPr>
-        <w:t xml:space="preserve"> 3 architecture</w:t>
+        <w:t>|10:10| : Histoire des SGBD en 3 architecture</w:t>
       </w:r>
     </w:p>
     <w:p>
@@ -3548,12 +4277,14 @@
           <w:lang w:val="fr-CA"/>
         </w:rPr>
       </w:pPr>
+      <w:proofErr w:type="gramStart"/>
       <w:r>
         <w:rPr>
           <w:lang w:val="fr-CA"/>
         </w:rPr>
         <w:t>Terminaux attachées</w:t>
       </w:r>
+      <w:proofErr w:type="gramEnd"/>
     </w:p>
     <w:p>
       <w:pPr>
@@ -3622,38 +4353,81 @@
           <w:color w:val="808080"/>
           <w:lang w:val="fr-CA"/>
         </w:rPr>
-        <w:t xml:space="preserve">|10:10| : Un main frame au centre, dans le temps c’était la grosseur de 5 a 6 frigo. L’idée c’est que tout est centralisé. On a tout dans cet architecture. Tout s’exécute sur l’ordinateur principal. </w:t>
-      </w:r>
-    </w:p>
-    <w:p>
-      <w:pPr>
-        <w:spacing w:after="0" w:line="240" w:lineRule="auto"/>
-        <w:rPr>
-          <w:lang w:val="fr-CA"/>
-        </w:rPr>
-      </w:pPr>
-    </w:p>
-    <w:p>
-      <w:pPr>
-        <w:spacing w:after="0" w:line="240" w:lineRule="auto"/>
-        <w:rPr>
-          <w:color w:val="808080"/>
-          <w:lang w:val="fr-CA"/>
-        </w:rPr>
-      </w:pPr>
-      <w:r>
-        <w:rPr>
-          <w:color w:val="808080"/>
-          <w:lang w:val="fr-CA"/>
-        </w:rPr>
-        <w:t>|10:11| : En réalité on a un terminal attaché a un main</w:t>
-      </w:r>
-      <w:r>
-        <w:rPr>
-          <w:color w:val="808080"/>
-          <w:lang w:val="fr-CA"/>
-        </w:rPr>
-        <w:t xml:space="preserve"> frame. </w:t>
+        <w:t xml:space="preserve">|10:10| : Un main frame au centre, dans le temps c’était la grosseur de 5 </w:t>
+      </w:r>
+      <w:proofErr w:type="spellStart"/>
+      <w:proofErr w:type="gramStart"/>
+      <w:r>
+        <w:rPr>
+          <w:color w:val="808080"/>
+          <w:lang w:val="fr-CA"/>
+        </w:rPr>
+        <w:t>a</w:t>
+      </w:r>
+      <w:proofErr w:type="spellEnd"/>
+      <w:proofErr w:type="gramEnd"/>
+      <w:r>
+        <w:rPr>
+          <w:color w:val="808080"/>
+          <w:lang w:val="fr-CA"/>
+        </w:rPr>
+        <w:t xml:space="preserve"> 6 frigo. L’idée c’est que tout est centralisé. On a tout dans </w:t>
+      </w:r>
+      <w:proofErr w:type="gramStart"/>
+      <w:r>
+        <w:rPr>
+          <w:color w:val="808080"/>
+          <w:lang w:val="fr-CA"/>
+        </w:rPr>
+        <w:t>cet architecture</w:t>
+      </w:r>
+      <w:proofErr w:type="gramEnd"/>
+      <w:r>
+        <w:rPr>
+          <w:color w:val="808080"/>
+          <w:lang w:val="fr-CA"/>
+        </w:rPr>
+        <w:t xml:space="preserve">. Tout s’exécute sur l’ordinateur principal. </w:t>
+      </w:r>
+    </w:p>
+    <w:p>
+      <w:pPr>
+        <w:spacing w:after="0" w:line="240" w:lineRule="auto"/>
+        <w:rPr>
+          <w:lang w:val="fr-CA"/>
+        </w:rPr>
+      </w:pPr>
+    </w:p>
+    <w:p>
+      <w:pPr>
+        <w:spacing w:after="0" w:line="240" w:lineRule="auto"/>
+        <w:rPr>
+          <w:color w:val="808080"/>
+          <w:lang w:val="fr-CA"/>
+        </w:rPr>
+      </w:pPr>
+      <w:r>
+        <w:rPr>
+          <w:color w:val="808080"/>
+          <w:lang w:val="fr-CA"/>
+        </w:rPr>
+        <w:t xml:space="preserve">|10:11| : En réalité on a un terminal attaché </w:t>
+      </w:r>
+      <w:proofErr w:type="spellStart"/>
+      <w:r>
+        <w:rPr>
+          <w:color w:val="808080"/>
+          <w:lang w:val="fr-CA"/>
+        </w:rPr>
+        <w:t>a</w:t>
+      </w:r>
+      <w:proofErr w:type="spellEnd"/>
+      <w:r>
+        <w:rPr>
+          <w:color w:val="808080"/>
+          <w:lang w:val="fr-CA"/>
+        </w:rPr>
+        <w:t xml:space="preserve"> un main frame. </w:t>
       </w:r>
     </w:p>
     <w:p>
@@ -3693,54 +4467,145 @@
           <w:color w:val="808080"/>
           <w:lang w:val="fr-CA"/>
         </w:rPr>
-        <w:t xml:space="preserve">|10:12| : Imaginer que vous êtes 5 personnes tous branché sur la même tour a votre bureau, chacun utilise une partie de la puissance de la machine. </w:t>
-      </w:r>
-    </w:p>
-    <w:p>
-      <w:pPr>
-        <w:spacing w:after="0" w:line="240" w:lineRule="auto"/>
-        <w:rPr>
-          <w:lang w:val="fr-CA"/>
-        </w:rPr>
-      </w:pPr>
-    </w:p>
-    <w:p>
-      <w:pPr>
-        <w:spacing w:after="0" w:line="240" w:lineRule="auto"/>
-        <w:rPr>
-          <w:color w:val="808080"/>
-          <w:lang w:val="fr-CA"/>
-        </w:rPr>
-      </w:pPr>
-      <w:r>
-        <w:rPr>
-          <w:color w:val="808080"/>
-          <w:lang w:val="fr-CA"/>
-        </w:rPr>
-        <w:t>|10:13| : Tout ce passe sur le mainframe,</w:t>
-      </w:r>
-    </w:p>
-    <w:p>
-      <w:pPr>
-        <w:spacing w:after="0" w:line="240" w:lineRule="auto"/>
-        <w:rPr>
-          <w:color w:val="808080"/>
-          <w:lang w:val="fr-CA"/>
-        </w:rPr>
-      </w:pPr>
-      <w:r>
-        <w:rPr>
-          <w:color w:val="808080"/>
-          <w:lang w:val="fr-CA"/>
-        </w:rPr>
-        <w:t>|10:13| : Avec l’événement des ordinateurs personnel, on s’est m</w:t>
-      </w:r>
-      <w:r>
-        <w:rPr>
-          <w:color w:val="808080"/>
-          <w:lang w:val="fr-CA"/>
-        </w:rPr>
-        <w:t>is a simuler des terminals par une fenêtre noire, mais encore la les opérations sont encore fait au main-frame.</w:t>
+        <w:t xml:space="preserve">|10:12| : Imaginer que vous êtes 5 personnes tous branché sur la même tour </w:t>
+      </w:r>
+      <w:proofErr w:type="spellStart"/>
+      <w:r>
+        <w:rPr>
+          <w:color w:val="808080"/>
+          <w:lang w:val="fr-CA"/>
+        </w:rPr>
+        <w:t>a</w:t>
+      </w:r>
+      <w:proofErr w:type="spellEnd"/>
+      <w:r>
+        <w:rPr>
+          <w:color w:val="808080"/>
+          <w:lang w:val="fr-CA"/>
+        </w:rPr>
+        <w:t xml:space="preserve"> votre bureau, chacun utilise une partie de la puissance de la machine. </w:t>
+      </w:r>
+    </w:p>
+    <w:p>
+      <w:pPr>
+        <w:spacing w:after="0" w:line="240" w:lineRule="auto"/>
+        <w:rPr>
+          <w:lang w:val="fr-CA"/>
+        </w:rPr>
+      </w:pPr>
+    </w:p>
+    <w:p>
+      <w:pPr>
+        <w:spacing w:after="0" w:line="240" w:lineRule="auto"/>
+        <w:rPr>
+          <w:color w:val="808080"/>
+          <w:lang w:val="fr-CA"/>
+        </w:rPr>
+      </w:pPr>
+      <w:r>
+        <w:rPr>
+          <w:color w:val="808080"/>
+          <w:lang w:val="fr-CA"/>
+        </w:rPr>
+        <w:t xml:space="preserve">|10:13| : Tout </w:t>
+      </w:r>
+      <w:proofErr w:type="gramStart"/>
+      <w:r>
+        <w:rPr>
+          <w:color w:val="808080"/>
+          <w:lang w:val="fr-CA"/>
+        </w:rPr>
+        <w:t>ce</w:t>
+      </w:r>
+      <w:proofErr w:type="gramEnd"/>
+      <w:r>
+        <w:rPr>
+          <w:color w:val="808080"/>
+          <w:lang w:val="fr-CA"/>
+        </w:rPr>
+        <w:t xml:space="preserve"> passe sur le mainframe,</w:t>
+      </w:r>
+    </w:p>
+    <w:p>
+      <w:pPr>
+        <w:spacing w:after="0" w:line="240" w:lineRule="auto"/>
+        <w:rPr>
+          <w:color w:val="808080"/>
+          <w:lang w:val="fr-CA"/>
+        </w:rPr>
+      </w:pPr>
+      <w:r>
+        <w:rPr>
+          <w:color w:val="808080"/>
+          <w:lang w:val="fr-CA"/>
+        </w:rPr>
+        <w:t xml:space="preserve">|10:13| : Avec l’événement des ordinateurs personnel, on s’est mis </w:t>
+      </w:r>
+      <w:proofErr w:type="spellStart"/>
+      <w:proofErr w:type="gramStart"/>
+      <w:r>
+        <w:rPr>
+          <w:color w:val="808080"/>
+          <w:lang w:val="fr-CA"/>
+        </w:rPr>
+        <w:t>a</w:t>
+      </w:r>
+      <w:proofErr w:type="spellEnd"/>
+      <w:proofErr w:type="gramEnd"/>
+      <w:r>
+        <w:rPr>
+          <w:color w:val="808080"/>
+          <w:lang w:val="fr-CA"/>
+        </w:rPr>
+        <w:t xml:space="preserve"> simuler des </w:t>
+      </w:r>
+      <w:proofErr w:type="spellStart"/>
+      <w:r>
+        <w:rPr>
+          <w:color w:val="808080"/>
+          <w:lang w:val="fr-CA"/>
+        </w:rPr>
+        <w:t>terminals</w:t>
+      </w:r>
+      <w:proofErr w:type="spellEnd"/>
+      <w:r>
+        <w:rPr>
+          <w:color w:val="808080"/>
+          <w:lang w:val="fr-CA"/>
+        </w:rPr>
+        <w:t xml:space="preserve"> par une fenêtre noire, mais encore </w:t>
+      </w:r>
+      <w:proofErr w:type="spellStart"/>
+      <w:r>
+        <w:rPr>
+          <w:color w:val="808080"/>
+          <w:lang w:val="fr-CA"/>
+        </w:rPr>
+        <w:t>la</w:t>
+      </w:r>
+      <w:proofErr w:type="spellEnd"/>
+      <w:r>
+        <w:rPr>
+          <w:color w:val="808080"/>
+          <w:lang w:val="fr-CA"/>
+        </w:rPr>
+        <w:t xml:space="preserve"> les opérations sont encore fait au </w:t>
+      </w:r>
+      <w:proofErr w:type="spellStart"/>
+      <w:r>
+        <w:rPr>
+          <w:color w:val="808080"/>
+          <w:lang w:val="fr-CA"/>
+        </w:rPr>
+        <w:t>main-frame</w:t>
+      </w:r>
+      <w:proofErr w:type="spellEnd"/>
+      <w:r>
+        <w:rPr>
+          <w:color w:val="808080"/>
+          <w:lang w:val="fr-CA"/>
+        </w:rPr>
+        <w:t>.</w:t>
       </w:r>
     </w:p>
     <w:p>
@@ -3872,47 +4737,88 @@
           <w:color w:val="808080"/>
           <w:lang w:val="fr-CA"/>
         </w:rPr>
-        <w:t>|10:16| : On stocke la base de donnée sur le serveur, avec l’approche serv</w:t>
-      </w:r>
-      <w:r>
-        <w:rPr>
-          <w:color w:val="808080"/>
-          <w:lang w:val="fr-CA"/>
-        </w:rPr>
-        <w:t>eur de fichier.</w:t>
-      </w:r>
-    </w:p>
-    <w:p>
-      <w:pPr>
-        <w:spacing w:after="0" w:line="240" w:lineRule="auto"/>
-        <w:rPr>
-          <w:color w:val="808080"/>
-          <w:lang w:val="fr-CA"/>
-        </w:rPr>
-      </w:pPr>
-    </w:p>
-    <w:p>
-      <w:pPr>
-        <w:spacing w:after="0" w:line="240" w:lineRule="auto"/>
-        <w:rPr>
-          <w:lang w:val="fr-CA"/>
-        </w:rPr>
-      </w:pPr>
-    </w:p>
-    <w:p>
-      <w:pPr>
-        <w:spacing w:after="0" w:line="240" w:lineRule="auto"/>
-        <w:rPr>
-          <w:color w:val="808080"/>
-          <w:lang w:val="fr-CA"/>
-        </w:rPr>
-      </w:pPr>
-      <w:r>
-        <w:rPr>
-          <w:color w:val="808080"/>
-          <w:lang w:val="fr-CA"/>
-        </w:rPr>
-        <w:t>|10:17| : On a tous mis chez le client, et la seule chose qu’on a laissé sur le serveur, c’est les fichiers. Les SGBD sont installé sur chaque machine et cela était problématique a cause du trafic de données.</w:t>
+        <w:t xml:space="preserve">|10:16| : On stocke la base de </w:t>
+      </w:r>
+      <w:proofErr w:type="gramStart"/>
+      <w:r>
+        <w:rPr>
+          <w:color w:val="808080"/>
+          <w:lang w:val="fr-CA"/>
+        </w:rPr>
+        <w:t>donnée</w:t>
+      </w:r>
+      <w:proofErr w:type="gramEnd"/>
+      <w:r>
+        <w:rPr>
+          <w:color w:val="808080"/>
+          <w:lang w:val="fr-CA"/>
+        </w:rPr>
+        <w:t xml:space="preserve"> sur le serveur, avec l’approche serveur de fichier.</w:t>
+      </w:r>
+    </w:p>
+    <w:p>
+      <w:pPr>
+        <w:spacing w:after="0" w:line="240" w:lineRule="auto"/>
+        <w:rPr>
+          <w:color w:val="808080"/>
+          <w:lang w:val="fr-CA"/>
+        </w:rPr>
+      </w:pPr>
+    </w:p>
+    <w:p>
+      <w:pPr>
+        <w:spacing w:after="0" w:line="240" w:lineRule="auto"/>
+        <w:rPr>
+          <w:lang w:val="fr-CA"/>
+        </w:rPr>
+      </w:pPr>
+    </w:p>
+    <w:p>
+      <w:pPr>
+        <w:spacing w:after="0" w:line="240" w:lineRule="auto"/>
+        <w:rPr>
+          <w:color w:val="808080"/>
+          <w:lang w:val="fr-CA"/>
+        </w:rPr>
+      </w:pPr>
+      <w:r>
+        <w:rPr>
+          <w:color w:val="808080"/>
+          <w:lang w:val="fr-CA"/>
+        </w:rPr>
+        <w:t xml:space="preserve">|10:17| : On a tous mis chez le client, et la seule chose qu’on a laissé sur le serveur, c’est les fichiers. Les SGBD sont </w:t>
+      </w:r>
+      <w:proofErr w:type="gramStart"/>
+      <w:r>
+        <w:rPr>
+          <w:color w:val="808080"/>
+          <w:lang w:val="fr-CA"/>
+        </w:rPr>
+        <w:t>installé</w:t>
+      </w:r>
+      <w:proofErr w:type="gramEnd"/>
+      <w:r>
+        <w:rPr>
+          <w:color w:val="808080"/>
+          <w:lang w:val="fr-CA"/>
+        </w:rPr>
+        <w:t xml:space="preserve"> sur chaque machine et cela était problématique </w:t>
+      </w:r>
+      <w:proofErr w:type="spellStart"/>
+      <w:r>
+        <w:rPr>
+          <w:color w:val="808080"/>
+          <w:lang w:val="fr-CA"/>
+        </w:rPr>
+        <w:t>a</w:t>
+      </w:r>
+      <w:proofErr w:type="spellEnd"/>
+      <w:r>
+        <w:rPr>
+          <w:color w:val="808080"/>
+          <w:lang w:val="fr-CA"/>
+        </w:rPr>
+        <w:t xml:space="preserve"> cause du trafic de données.</w:t>
       </w:r>
     </w:p>
     <w:p>
@@ -3947,23 +4853,16 @@
           <w:color w:val="FF0000"/>
           <w:lang w:val="fr-CA"/>
         </w:rPr>
-        <w:t xml:space="preserve">3 </w:t>
-      </w:r>
-      <w:r>
+        <w:t>3 Architectures de SGBD multiutilisateurs</w:t>
+      </w:r>
+    </w:p>
+    <w:p>
+      <w:pPr>
+        <w:spacing w:after="0" w:line="240" w:lineRule="auto"/>
         <w:rPr>
           <w:color w:val="FF0000"/>
           <w:lang w:val="fr-CA"/>
         </w:rPr>
-        <w:t>Architectures de SGBD multiutilisateurs</w:t>
-      </w:r>
-    </w:p>
-    <w:p>
-      <w:pPr>
-        <w:spacing w:after="0" w:line="240" w:lineRule="auto"/>
-        <w:rPr>
-          <w:color w:val="FF0000"/>
-          <w:lang w:val="fr-CA"/>
-        </w:rPr>
       </w:pPr>
     </w:p>
     <w:p>
@@ -3992,7 +4891,23 @@
           <w:color w:val="808080"/>
           <w:lang w:val="fr-CA"/>
         </w:rPr>
-        <w:t>|10:19| : on peut accéder facilement aux bd déjà existante.</w:t>
+        <w:t xml:space="preserve">|10:19| : on peut accéder facilement </w:t>
+      </w:r>
+      <w:proofErr w:type="gramStart"/>
+      <w:r>
+        <w:rPr>
+          <w:color w:val="808080"/>
+          <w:lang w:val="fr-CA"/>
+        </w:rPr>
+        <w:t>aux bd déjà existante</w:t>
+      </w:r>
+      <w:proofErr w:type="gramEnd"/>
+      <w:r>
+        <w:rPr>
+          <w:color w:val="808080"/>
+          <w:lang w:val="fr-CA"/>
+        </w:rPr>
+        <w:t>.</w:t>
       </w:r>
     </w:p>
     <w:p>
@@ -4106,14 +5021,39 @@
           <w:color w:val="808080"/>
           <w:lang w:val="fr-CA"/>
         </w:rPr>
-        <w:t>|10:20| : parce que les client n</w:t>
-      </w:r>
-      <w:r>
-        <w:rPr>
-          <w:color w:val="808080"/>
-          <w:lang w:val="fr-CA"/>
-        </w:rPr>
-        <w:t>ont pas besoin d’etre plus puissant.</w:t>
+        <w:t xml:space="preserve">|10:20| : parce que les client </w:t>
+      </w:r>
+      <w:proofErr w:type="spellStart"/>
+      <w:r>
+        <w:rPr>
+          <w:color w:val="808080"/>
+          <w:lang w:val="fr-CA"/>
+        </w:rPr>
+        <w:t>nont</w:t>
+      </w:r>
+      <w:proofErr w:type="spellEnd"/>
+      <w:r>
+        <w:rPr>
+          <w:color w:val="808080"/>
+          <w:lang w:val="fr-CA"/>
+        </w:rPr>
+        <w:t xml:space="preserve"> pas besoin d’</w:t>
+      </w:r>
+      <w:proofErr w:type="spellStart"/>
+      <w:r>
+        <w:rPr>
+          <w:color w:val="808080"/>
+          <w:lang w:val="fr-CA"/>
+        </w:rPr>
+        <w:t>etre</w:t>
+      </w:r>
+      <w:proofErr w:type="spellEnd"/>
+      <w:r>
+        <w:rPr>
+          <w:color w:val="808080"/>
+          <w:lang w:val="fr-CA"/>
+        </w:rPr>
+        <w:t xml:space="preserve"> plus puissant.</w:t>
       </w:r>
     </w:p>
     <w:p>
@@ -4528,6 +5468,7 @@
         </w:rPr>
         <w:t>____</w:t>
       </w:r>
+      <w:proofErr w:type="gramStart"/>
       <w:r>
         <w:rPr>
           <w:u w:val="single"/>
@@ -4547,82 +5488,166 @@
           <w:u w:val="single"/>
           <w:lang w:val="fr-CA"/>
         </w:rPr>
+        <w:t>_</w:t>
+      </w:r>
+      <w:proofErr w:type="gramEnd"/>
+      <w:r>
+        <w:rPr>
+          <w:u w:val="single"/>
+          <w:lang w:val="fr-CA"/>
+        </w:rPr>
+        <w:t>___</w:t>
+      </w:r>
+    </w:p>
+    <w:p>
+      <w:pPr>
+        <w:spacing w:after="0" w:line="240" w:lineRule="auto"/>
+        <w:rPr>
+          <w:u w:val="single"/>
+          <w:lang w:val="fr-CA"/>
+        </w:rPr>
+      </w:pPr>
+    </w:p>
+    <w:p>
+      <w:pPr>
+        <w:spacing w:after="0" w:line="240" w:lineRule="auto"/>
+        <w:rPr>
+          <w:lang w:val="fr-CA"/>
+        </w:rPr>
+      </w:pPr>
+      <w:r>
+        <w:rPr>
+          <w:lang w:val="fr-CA"/>
+        </w:rPr>
+        <w:t>Client –&gt; 2 problèmes extensibilité</w:t>
+      </w:r>
+    </w:p>
+    <w:p>
+      <w:pPr>
+        <w:spacing w:after="0" w:line="240" w:lineRule="auto"/>
+        <w:rPr>
+          <w:lang w:val="fr-CA"/>
+        </w:rPr>
+      </w:pPr>
+    </w:p>
+    <w:p>
+      <w:pPr>
+        <w:spacing w:after="0" w:line="240" w:lineRule="auto"/>
+        <w:rPr>
+          <w:lang w:val="fr-CA"/>
+        </w:rPr>
+      </w:pPr>
+      <w:r>
+        <w:rPr>
+          <w:lang w:val="fr-CA"/>
+        </w:rPr>
+        <w:t>1995 –&gt; 3 couches proposées</w:t>
+      </w:r>
+    </w:p>
+    <w:p>
+      <w:pPr>
+        <w:spacing w:after="0" w:line="240" w:lineRule="auto"/>
+        <w:rPr>
+          <w:lang w:val="fr-CA"/>
+        </w:rPr>
+      </w:pPr>
+    </w:p>
+    <w:p>
+      <w:pPr>
+        <w:spacing w:after="0" w:line="240" w:lineRule="auto"/>
+        <w:rPr>
+          <w:lang w:val="fr-CA"/>
+        </w:rPr>
+      </w:pPr>
+    </w:p>
+    <w:p>
+      <w:pPr>
+        <w:spacing w:after="0" w:line="240" w:lineRule="auto"/>
+        <w:rPr>
+          <w:lang w:val="fr-CA"/>
+        </w:rPr>
+      </w:pPr>
+      <w:r>
+        <w:rPr>
+          <w:lang w:val="fr-CA"/>
+        </w:rPr>
+        <w:t>Avantages</w:t>
+      </w:r>
+    </w:p>
+    <w:p>
+      <w:pPr>
+        <w:spacing w:after="0" w:line="240" w:lineRule="auto"/>
+        <w:rPr>
+          <w:lang w:val="fr-CA"/>
+        </w:rPr>
+      </w:pPr>
+    </w:p>
+    <w:p>
+      <w:pPr>
+        <w:spacing w:after="0" w:line="240" w:lineRule="auto"/>
+        <w:ind w:left="720"/>
+        <w:rPr>
+          <w:lang w:val="fr-CA"/>
+        </w:rPr>
+      </w:pPr>
+      <w:r>
+        <w:rPr>
+          <w:lang w:val="fr-CA"/>
+        </w:rPr>
+        <w:t xml:space="preserve">Client </w:t>
+      </w:r>
+      <w:r>
+        <w:rPr>
+          <w:u w:val="single"/>
+          <w:lang w:val="fr-CA"/>
+        </w:rPr>
         <w:t>____</w:t>
       </w:r>
-    </w:p>
-    <w:p>
-      <w:pPr>
-        <w:spacing w:after="0" w:line="240" w:lineRule="auto"/>
-        <w:rPr>
-          <w:u w:val="single"/>
-          <w:lang w:val="fr-CA"/>
-        </w:rPr>
-      </w:pPr>
-    </w:p>
-    <w:p>
-      <w:pPr>
-        <w:spacing w:after="0" w:line="240" w:lineRule="auto"/>
-        <w:rPr>
-          <w:lang w:val="fr-CA"/>
-        </w:rPr>
-      </w:pPr>
-      <w:r>
-        <w:rPr>
-          <w:lang w:val="fr-CA"/>
-        </w:rPr>
-        <w:t>Client –&gt; 2 problèmes extensibilité</w:t>
-      </w:r>
-    </w:p>
-    <w:p>
-      <w:pPr>
-        <w:spacing w:after="0" w:line="240" w:lineRule="auto"/>
-        <w:rPr>
-          <w:lang w:val="fr-CA"/>
-        </w:rPr>
-      </w:pPr>
-    </w:p>
-    <w:p>
-      <w:pPr>
-        <w:spacing w:after="0" w:line="240" w:lineRule="auto"/>
-        <w:rPr>
-          <w:lang w:val="fr-CA"/>
-        </w:rPr>
-      </w:pPr>
-      <w:r>
-        <w:rPr>
-          <w:lang w:val="fr-CA"/>
-        </w:rPr>
-        <w:t>1995 –&gt; 3 couches proposées</w:t>
-      </w:r>
-    </w:p>
-    <w:p>
-      <w:pPr>
-        <w:spacing w:after="0" w:line="240" w:lineRule="auto"/>
-        <w:rPr>
-          <w:lang w:val="fr-CA"/>
-        </w:rPr>
-      </w:pPr>
-    </w:p>
-    <w:p>
-      <w:pPr>
-        <w:spacing w:after="0" w:line="240" w:lineRule="auto"/>
-        <w:rPr>
-          <w:lang w:val="fr-CA"/>
-        </w:rPr>
-      </w:pPr>
-    </w:p>
-    <w:p>
-      <w:pPr>
-        <w:spacing w:after="0" w:line="240" w:lineRule="auto"/>
-        <w:rPr>
-          <w:lang w:val="fr-CA"/>
-        </w:rPr>
-      </w:pPr>
-      <w:r>
-        <w:rPr>
-          <w:lang w:val="fr-CA"/>
-        </w:rPr>
-        <w:t>Avantages</w:t>
+      <w:proofErr w:type="spellStart"/>
+      <w:r>
+        <w:rPr>
+          <w:u w:val="single"/>
+          <w:lang w:val="fr-CA"/>
+        </w:rPr>
+        <w:t>moin</w:t>
+      </w:r>
+      <w:proofErr w:type="spellEnd"/>
+      <w:r>
+        <w:rPr>
+          <w:u w:val="single"/>
+          <w:lang w:val="fr-CA"/>
+        </w:rPr>
+        <w:t xml:space="preserve"> </w:t>
+      </w:r>
+      <w:proofErr w:type="gramStart"/>
+      <w:r>
+        <w:rPr>
+          <w:u w:val="single"/>
+          <w:lang w:val="fr-CA"/>
+        </w:rPr>
+        <w:t>couteux</w:t>
+      </w:r>
+      <w:r>
+        <w:rPr>
+          <w:u w:val="single"/>
+          <w:lang w:val="fr-CA"/>
+        </w:rPr>
+        <w:t>?</w:t>
+      </w:r>
+      <w:r>
+        <w:rPr>
+          <w:u w:val="single"/>
+          <w:lang w:val="fr-CA"/>
+        </w:rPr>
+        <w:t>_</w:t>
+      </w:r>
+      <w:proofErr w:type="gramEnd"/>
+      <w:r>
+        <w:rPr>
+          <w:u w:val="single"/>
+          <w:lang w:val="fr-CA"/>
+        </w:rPr>
+        <w:t xml:space="preserve">___ </w:t>
       </w:r>
     </w:p>
     <w:p>
@@ -4645,7 +5670,30 @@
         <w:rPr>
           <w:lang w:val="fr-CA"/>
         </w:rPr>
-        <w:t xml:space="preserve">Client </w:t>
+        <w:t>Maintenance application centralisée</w:t>
+      </w:r>
+    </w:p>
+    <w:p>
+      <w:pPr>
+        <w:spacing w:after="0" w:line="240" w:lineRule="auto"/>
+        <w:rPr>
+          <w:lang w:val="fr-CA"/>
+        </w:rPr>
+      </w:pPr>
+    </w:p>
+    <w:p>
+      <w:pPr>
+        <w:spacing w:after="0" w:line="240" w:lineRule="auto"/>
+        <w:ind w:left="720"/>
+        <w:rPr>
+          <w:lang w:val="fr-CA"/>
+        </w:rPr>
+      </w:pPr>
+      <w:r>
+        <w:rPr>
+          <w:lang w:val="fr-CA"/>
+        </w:rPr>
+        <w:t xml:space="preserve">Facilité remplacer 1 </w:t>
       </w:r>
       <w:r>
         <w:rPr>
@@ -4654,13 +5702,16 @@
         </w:rPr>
         <w:t>____</w:t>
       </w:r>
-      <w:r>
-        <w:rPr>
-          <w:u w:val="single"/>
-          <w:lang w:val="fr-CA"/>
-        </w:rPr>
-        <w:t>moin couteux</w:t>
-      </w:r>
+      <w:proofErr w:type="spellStart"/>
+      <w:proofErr w:type="gramStart"/>
+      <w:r>
+        <w:rPr>
+          <w:u w:val="single"/>
+          <w:lang w:val="fr-CA"/>
+        </w:rPr>
+        <w:t>tier</w:t>
+      </w:r>
+      <w:proofErr w:type="spellEnd"/>
       <w:r>
         <w:rPr>
           <w:u w:val="single"/>
@@ -4673,7 +5724,15 @@
           <w:u w:val="single"/>
           <w:lang w:val="fr-CA"/>
         </w:rPr>
-        <w:t xml:space="preserve">____ </w:t>
+        <w:t>_</w:t>
+      </w:r>
+      <w:proofErr w:type="gramEnd"/>
+      <w:r>
+        <w:rPr>
+          <w:u w:val="single"/>
+          <w:lang w:val="fr-CA"/>
+        </w:rPr>
+        <w:t>___</w:t>
       </w:r>
     </w:p>
     <w:p>
@@ -4696,7 +5755,21 @@
         <w:rPr>
           <w:lang w:val="fr-CA"/>
         </w:rPr>
-        <w:t>Maintenance application centralisée</w:t>
+        <w:t xml:space="preserve">Séparation logique </w:t>
+      </w:r>
+      <w:proofErr w:type="spellStart"/>
+      <w:r>
+        <w:rPr>
+          <w:lang w:val="fr-CA"/>
+        </w:rPr>
+        <w:t>enteprise</w:t>
+      </w:r>
+      <w:proofErr w:type="spellEnd"/>
+      <w:r>
+        <w:rPr>
+          <w:lang w:val="fr-CA"/>
+        </w:rPr>
+        <w:t xml:space="preserve"> et fonctions BD</w:t>
       </w:r>
     </w:p>
     <w:p>
@@ -4719,7 +5792,7 @@
         <w:rPr>
           <w:lang w:val="fr-CA"/>
         </w:rPr>
-        <w:t xml:space="preserve">Facilité remplacer 1 </w:t>
+        <w:t xml:space="preserve">Appariement naturel </w:t>
       </w:r>
       <w:r>
         <w:rPr>
@@ -4728,12 +5801,13 @@
         </w:rPr>
         <w:t>____</w:t>
       </w:r>
-      <w:r>
-        <w:rPr>
-          <w:u w:val="single"/>
-          <w:lang w:val="fr-CA"/>
-        </w:rPr>
-        <w:t>tier</w:t>
+      <w:proofErr w:type="gramStart"/>
+      <w:r>
+        <w:rPr>
+          <w:u w:val="single"/>
+          <w:lang w:val="fr-CA"/>
+        </w:rPr>
+        <w:t>Web</w:t>
       </w:r>
       <w:r>
         <w:rPr>
@@ -4747,87 +5821,15 @@
           <w:u w:val="single"/>
           <w:lang w:val="fr-CA"/>
         </w:rPr>
-        <w:t>____</w:t>
-      </w:r>
-    </w:p>
-    <w:p>
-      <w:pPr>
-        <w:spacing w:after="0" w:line="240" w:lineRule="auto"/>
-        <w:rPr>
-          <w:lang w:val="fr-CA"/>
-        </w:rPr>
-      </w:pPr>
-    </w:p>
-    <w:p>
-      <w:pPr>
-        <w:spacing w:after="0" w:line="240" w:lineRule="auto"/>
-        <w:ind w:left="720"/>
-        <w:rPr>
-          <w:lang w:val="fr-CA"/>
-        </w:rPr>
-      </w:pPr>
-      <w:r>
-        <w:rPr>
-          <w:lang w:val="fr-CA"/>
-        </w:rPr>
-        <w:t xml:space="preserve">Séparation logique enteprise et </w:t>
-      </w:r>
-      <w:r>
-        <w:rPr>
-          <w:lang w:val="fr-CA"/>
-        </w:rPr>
-        <w:t>fonctions BD</w:t>
-      </w:r>
-    </w:p>
-    <w:p>
-      <w:pPr>
-        <w:spacing w:after="0" w:line="240" w:lineRule="auto"/>
-        <w:rPr>
-          <w:lang w:val="fr-CA"/>
-        </w:rPr>
-      </w:pPr>
-    </w:p>
-    <w:p>
-      <w:pPr>
-        <w:spacing w:after="0" w:line="240" w:lineRule="auto"/>
-        <w:ind w:left="720"/>
-        <w:rPr>
-          <w:lang w:val="fr-CA"/>
-        </w:rPr>
-      </w:pPr>
-      <w:r>
-        <w:rPr>
-          <w:lang w:val="fr-CA"/>
-        </w:rPr>
-        <w:t xml:space="preserve">Appariement naturel </w:t>
-      </w:r>
-      <w:r>
-        <w:rPr>
-          <w:u w:val="single"/>
-          <w:lang w:val="fr-CA"/>
-        </w:rPr>
-        <w:t>____</w:t>
-      </w:r>
-      <w:r>
-        <w:rPr>
-          <w:u w:val="single"/>
-          <w:lang w:val="fr-CA"/>
-        </w:rPr>
-        <w:t>Web</w:t>
-      </w:r>
-      <w:r>
-        <w:rPr>
-          <w:u w:val="single"/>
-          <w:lang w:val="fr-CA"/>
-        </w:rPr>
-        <w:t>?</w:t>
-      </w:r>
-      <w:r>
-        <w:rPr>
-          <w:u w:val="single"/>
-          <w:lang w:val="fr-CA"/>
-        </w:rPr>
-        <w:t>____</w:t>
+        <w:t>_</w:t>
+      </w:r>
+      <w:proofErr w:type="gramEnd"/>
+      <w:r>
+        <w:rPr>
+          <w:u w:val="single"/>
+          <w:lang w:val="fr-CA"/>
+        </w:rPr>
+        <w:t>___</w:t>
       </w:r>
     </w:p>
     <w:p>
@@ -4920,16 +5922,32 @@
           <w:color w:val="FF0000"/>
           <w:lang w:val="fr-CA"/>
         </w:rPr>
-        <w:t>Client-serveur n-Tier (4-Tier)</w:t>
-      </w:r>
-    </w:p>
-    <w:p>
-      <w:pPr>
-        <w:spacing w:after="0" w:line="240" w:lineRule="auto"/>
+        <w:t>Client-serveur n-</w:t>
+      </w:r>
+      <w:proofErr w:type="spellStart"/>
+      <w:r>
         <w:rPr>
           <w:color w:val="FF0000"/>
           <w:lang w:val="fr-CA"/>
         </w:rPr>
+        <w:t>Tier</w:t>
+      </w:r>
+      <w:proofErr w:type="spellEnd"/>
+      <w:r>
+        <w:rPr>
+          <w:color w:val="FF0000"/>
+          <w:lang w:val="fr-CA"/>
+        </w:rPr>
+        <w:t xml:space="preserve"> (4-Tier)</w:t>
+      </w:r>
+    </w:p>
+    <w:p>
+      <w:pPr>
+        <w:spacing w:after="0" w:line="240" w:lineRule="auto"/>
+        <w:rPr>
+          <w:color w:val="FF0000"/>
+          <w:lang w:val="fr-CA"/>
+        </w:rPr>
       </w:pPr>
     </w:p>
     <w:p>
@@ -4986,14 +6004,30 @@
           <w:u w:val="single"/>
           <w:lang w:val="fr-CA"/>
         </w:rPr>
-        <w:t>flexibilité, extensibilité?</w:t>
-      </w:r>
-      <w:r>
-        <w:rPr>
-          <w:u w:val="single"/>
-          <w:lang w:val="fr-CA"/>
-        </w:rPr>
-        <w:t>____</w:t>
+        <w:t xml:space="preserve">flexibilité, </w:t>
+      </w:r>
+      <w:proofErr w:type="gramStart"/>
+      <w:r>
+        <w:rPr>
+          <w:u w:val="single"/>
+          <w:lang w:val="fr-CA"/>
+        </w:rPr>
+        <w:t>extensibilité?</w:t>
+      </w:r>
+      <w:r>
+        <w:rPr>
+          <w:u w:val="single"/>
+          <w:lang w:val="fr-CA"/>
+        </w:rPr>
+        <w:t>_</w:t>
+      </w:r>
+      <w:proofErr w:type="gramEnd"/>
+      <w:r>
+        <w:rPr>
+          <w:u w:val="single"/>
+          <w:lang w:val="fr-CA"/>
+        </w:rPr>
+        <w:t>___</w:t>
       </w:r>
     </w:p>
     <w:p>
@@ -5162,7 +6196,21 @@
         <w:rPr>
           <w:lang w:val="fr-CA"/>
         </w:rPr>
-        <w:t>A – Service communciation des données</w:t>
+        <w:t xml:space="preserve">A – Service </w:t>
+      </w:r>
+      <w:proofErr w:type="spellStart"/>
+      <w:r>
+        <w:rPr>
+          <w:lang w:val="fr-CA"/>
+        </w:rPr>
+        <w:t>communciation</w:t>
+      </w:r>
+      <w:proofErr w:type="spellEnd"/>
+      <w:r>
+        <w:rPr>
+          <w:lang w:val="fr-CA"/>
+        </w:rPr>
+        <w:t xml:space="preserve"> des données</w:t>
       </w:r>
       <w:r>
         <w:rPr>
@@ -5257,13 +6305,7 @@
           <w:lang w:val="fr-CA"/>
         </w:rPr>
         <w:tab/>
-        <w:t>F – Au</w:t>
-      </w:r>
-      <w:r>
-        <w:rPr>
-          <w:lang w:val="fr-CA"/>
-        </w:rPr>
-        <w:t>cune de ces réponses</w:t>
+        <w:t>F – Aucune de ces réponses</w:t>
       </w:r>
     </w:p>
     <w:p>
@@ -5419,7 +6461,21 @@
         <w:rPr>
           <w:lang w:val="fr-CA"/>
         </w:rPr>
-        <w:t>Logiciel permettant communications netre applications disparates</w:t>
+        <w:t xml:space="preserve">Logiciel permettant communications </w:t>
+      </w:r>
+      <w:proofErr w:type="spellStart"/>
+      <w:r>
+        <w:rPr>
+          <w:lang w:val="fr-CA"/>
+        </w:rPr>
+        <w:t>netre</w:t>
+      </w:r>
+      <w:proofErr w:type="spellEnd"/>
+      <w:r>
+        <w:rPr>
+          <w:lang w:val="fr-CA"/>
+        </w:rPr>
+        <w:t xml:space="preserve"> applications disparates</w:t>
       </w:r>
     </w:p>
     <w:p>
@@ -5506,8 +6562,24 @@
           <w:u w:val="single"/>
           <w:lang w:val="fr-CA"/>
         </w:rPr>
-        <w:t>____</w:t>
-      </w:r>
+        <w:t>___</w:t>
+      </w:r>
+      <w:proofErr w:type="spellStart"/>
+      <w:r>
+        <w:rPr>
+          <w:u w:val="single"/>
+          <w:lang w:val="fr-CA"/>
+        </w:rPr>
+        <w:t>les</w:t>
+      </w:r>
+      <w:r>
+        <w:rPr>
+          <w:u w:val="single"/>
+          <w:lang w:val="fr-CA"/>
+        </w:rPr>
+        <w:t>_</w:t>
+      </w:r>
+      <w:proofErr w:type="gramStart"/>
       <w:r>
         <w:rPr>
           <w:u w:val="single"/>
@@ -5515,6 +6587,7 @@
         </w:rPr>
         <w:t>transfer</w:t>
       </w:r>
+      <w:proofErr w:type="spellEnd"/>
       <w:r>
         <w:rPr>
           <w:u w:val="single"/>
@@ -5527,19 +6600,35 @@
           <w:u w:val="single"/>
           <w:lang w:val="fr-CA"/>
         </w:rPr>
-        <w:t>____</w:t>
-      </w:r>
-      <w:r>
-        <w:rPr>
-          <w:lang w:val="fr-CA"/>
-        </w:rPr>
-        <w:t xml:space="preserve"> do</w:t>
-      </w:r>
-      <w:r>
-        <w:rPr>
-          <w:lang w:val="fr-CA"/>
-        </w:rPr>
-        <w:t>nnées entre clients et serveurs fournissant environnement cohérent (Online Transaction Processing)</w:t>
+        <w:t>_</w:t>
+      </w:r>
+      <w:proofErr w:type="gramEnd"/>
+      <w:r>
+        <w:rPr>
+          <w:u w:val="single"/>
+          <w:lang w:val="fr-CA"/>
+        </w:rPr>
+        <w:t>___</w:t>
+      </w:r>
+      <w:r>
+        <w:rPr>
+          <w:lang w:val="fr-CA"/>
+        </w:rPr>
+        <w:t xml:space="preserve"> données entre clients et serveurs fournissant environnement cohérent (Online Transaction </w:t>
+      </w:r>
+      <w:proofErr w:type="spellStart"/>
+      <w:r>
+        <w:rPr>
+          <w:lang w:val="fr-CA"/>
+        </w:rPr>
+        <w:t>Processing</w:t>
+      </w:r>
+      <w:proofErr w:type="spellEnd"/>
+      <w:r>
+        <w:rPr>
+          <w:lang w:val="fr-CA"/>
+        </w:rPr>
+        <w:t>)</w:t>
       </w:r>
     </w:p>
     <w:p>
@@ -5693,6 +6782,29 @@
             </a:graphic>
           </wp:inline>
         </w:drawing>
+      </w:r>
+    </w:p>
+    <w:p>
+      <w:pPr>
+        <w:spacing w:after="0" w:line="240" w:lineRule="auto"/>
+        <w:rPr>
+          <w:color w:val="FF0000"/>
+          <w:lang w:val="fr-CA"/>
+        </w:rPr>
+      </w:pPr>
+    </w:p>
+    <w:p>
+      <w:pPr>
+        <w:spacing w:after="0" w:line="240" w:lineRule="auto"/>
+        <w:rPr>
+          <w:lang w:val="fr-CA"/>
+        </w:rPr>
+      </w:pPr>
+      <w:r>
+        <w:rPr>
+          <w:lang w:val="fr-CA"/>
+        </w:rPr>
+        <w:t>Devons-nous savoir cela par cœur?</w:t>
       </w:r>
     </w:p>
     <w:p>
@@ -5758,6 +6870,29 @@
     </w:p>
     <w:p>
       <w:pPr>
+        <w:spacing w:after="0" w:line="240" w:lineRule="auto"/>
+        <w:rPr>
+          <w:color w:val="FF0000"/>
+          <w:lang w:val="fr-CA"/>
+        </w:rPr>
+      </w:pPr>
+    </w:p>
+    <w:p>
+      <w:pPr>
+        <w:spacing w:after="0" w:line="240" w:lineRule="auto"/>
+        <w:rPr>
+          <w:lang w:val="fr-CA"/>
+        </w:rPr>
+      </w:pPr>
+      <w:r>
+        <w:rPr>
+          <w:lang w:val="fr-CA"/>
+        </w:rPr>
+        <w:t>Devons-nous savoir cela par cœur?</w:t>
+      </w:r>
+    </w:p>
+    <w:p>
+      <w:pPr>
         <w:pBdr>
           <w:bottom w:val="single" w:sz="12" w:space="1" w:color="000000"/>
         </w:pBdr>
@@ -5809,19 +6944,29 @@
           <w:lang w:val="en-CA"/>
         </w:rPr>
       </w:pPr>
+      <w:proofErr w:type="spellStart"/>
       <w:r>
         <w:rPr>
           <w:lang w:val="en-CA"/>
         </w:rPr>
-        <w:t xml:space="preserve">Définition National Institute of Standards and Technology </w:t>
-      </w:r>
-      <w:r>
-        <w:rPr>
-          <w:u w:val="single"/>
+        <w:t>Définition</w:t>
+      </w:r>
+      <w:proofErr w:type="spellEnd"/>
+      <w:r>
+        <w:rPr>
           <w:lang w:val="en-CA"/>
         </w:rPr>
+        <w:t xml:space="preserve"> National Institute of Standards and Technology </w:t>
+      </w:r>
+      <w:r>
+        <w:rPr>
+          <w:u w:val="single"/>
+          <w:lang w:val="en-CA"/>
+        </w:rPr>
         <w:t>____</w:t>
       </w:r>
+      <w:proofErr w:type="spellStart"/>
+      <w:proofErr w:type="gramStart"/>
       <w:r>
         <w:rPr>
           <w:u w:val="single"/>
@@ -5834,21 +6979,140 @@
           <w:u w:val="single"/>
           <w:lang w:val="en-CA"/>
         </w:rPr>
-        <w:t>ist?</w:t>
-      </w:r>
+        <w:t>ist</w:t>
+      </w:r>
+      <w:proofErr w:type="spellEnd"/>
       <w:r>
         <w:rPr>
           <w:u w:val="single"/>
           <w:lang w:val="en-CA"/>
         </w:rPr>
+        <w:t>?</w:t>
+      </w:r>
+      <w:r>
+        <w:rPr>
+          <w:u w:val="single"/>
+          <w:lang w:val="en-CA"/>
+        </w:rPr>
+        <w:t>_</w:t>
+      </w:r>
+      <w:proofErr w:type="gramEnd"/>
+      <w:r>
+        <w:rPr>
+          <w:u w:val="single"/>
+          <w:lang w:val="en-CA"/>
+        </w:rPr>
+        <w:t>___</w:t>
+      </w:r>
+    </w:p>
+    <w:p>
+      <w:pPr>
+        <w:spacing w:after="0" w:line="240" w:lineRule="auto"/>
+        <w:rPr>
+          <w:lang w:val="en-CA"/>
+        </w:rPr>
+      </w:pPr>
+    </w:p>
+    <w:p>
+      <w:pPr>
+        <w:spacing w:after="0" w:line="240" w:lineRule="auto"/>
+        <w:ind w:left="720"/>
+        <w:rPr>
+          <w:lang w:val="fr-CA"/>
+        </w:rPr>
+      </w:pPr>
+      <w:r>
+        <w:rPr>
+          <w:lang w:val="fr-CA"/>
+        </w:rPr>
+        <w:t xml:space="preserve">Modèle permettant accès réseau sur demande, pratique et omniprésent à un ensemble partagé de ressources informatiques configurables (réseaux, serveurs, stockages, application et services) qui peut </w:t>
+      </w:r>
+      <w:proofErr w:type="spellStart"/>
+      <w:r>
+        <w:rPr>
+          <w:lang w:val="fr-CA"/>
+        </w:rPr>
+        <w:t>rpaidement</w:t>
+      </w:r>
+      <w:proofErr w:type="spellEnd"/>
+      <w:r>
+        <w:rPr>
+          <w:lang w:val="fr-CA"/>
+        </w:rPr>
+        <w:t xml:space="preserve"> être provisionné et </w:t>
+      </w:r>
+      <w:proofErr w:type="spellStart"/>
+      <w:r>
+        <w:rPr>
+          <w:lang w:val="fr-CA"/>
+        </w:rPr>
+        <w:t>relâcheé</w:t>
+      </w:r>
+      <w:proofErr w:type="spellEnd"/>
+      <w:r>
+        <w:rPr>
+          <w:lang w:val="fr-CA"/>
+        </w:rPr>
+        <w:t xml:space="preserve"> avec effort de gestion/interaction fournisseur </w:t>
+      </w:r>
+      <w:r>
+        <w:rPr>
+          <w:u w:val="single"/>
+          <w:lang w:val="fr-CA"/>
+        </w:rPr>
         <w:t>____</w:t>
       </w:r>
-    </w:p>
-    <w:p>
-      <w:pPr>
-        <w:spacing w:after="0" w:line="240" w:lineRule="auto"/>
-        <w:rPr>
-          <w:lang w:val="en-CA"/>
+      <w:proofErr w:type="gramStart"/>
+      <w:r>
+        <w:rPr>
+          <w:u w:val="single"/>
+          <w:lang w:val="fr-CA"/>
+        </w:rPr>
+        <w:t>minimale?</w:t>
+      </w:r>
+      <w:r>
+        <w:rPr>
+          <w:u w:val="single"/>
+          <w:lang w:val="fr-CA"/>
+        </w:rPr>
+        <w:t>_</w:t>
+      </w:r>
+      <w:proofErr w:type="gramEnd"/>
+      <w:r>
+        <w:rPr>
+          <w:u w:val="single"/>
+          <w:lang w:val="fr-CA"/>
+        </w:rPr>
+        <w:t>___</w:t>
+      </w:r>
+    </w:p>
+    <w:p>
+      <w:pPr>
+        <w:spacing w:after="0" w:line="240" w:lineRule="auto"/>
+        <w:rPr>
+          <w:lang w:val="fr-CA"/>
+        </w:rPr>
+      </w:pPr>
+    </w:p>
+    <w:p>
+      <w:pPr>
+        <w:spacing w:after="0" w:line="240" w:lineRule="auto"/>
+        <w:rPr>
+          <w:lang w:val="fr-CA"/>
+        </w:rPr>
+      </w:pPr>
+      <w:r>
+        <w:rPr>
+          <w:lang w:val="fr-CA"/>
+        </w:rPr>
+        <w:t>Caractéristique clés :</w:t>
+      </w:r>
+    </w:p>
+    <w:p>
+      <w:pPr>
+        <w:spacing w:after="0" w:line="240" w:lineRule="auto"/>
+        <w:rPr>
+          <w:lang w:val="fr-CA"/>
         </w:rPr>
       </w:pPr>
     </w:p>
@@ -5862,30 +7126,88 @@
       </w:pPr>
       <w:r>
         <w:rPr>
-          <w:lang w:val="fr-CA"/>
-        </w:rPr>
-        <w:t>Modèle permettant accès réseau sur demande, pratique et omniprésent à un ensemble partagé de ressources informatiques configurables (réseaux, serveurs, stockages, application et services)</w:t>
-      </w:r>
-      <w:r>
-        <w:rPr>
-          <w:lang w:val="fr-CA"/>
-        </w:rPr>
-        <w:t xml:space="preserve"> qui peut rpaidement être provisionné et relâcheé avec effort de gestion/interaction fournisseur </w:t>
-      </w:r>
-      <w:r>
-        <w:rPr>
           <w:u w:val="single"/>
           <w:lang w:val="fr-CA"/>
         </w:rPr>
         <w:t>____</w:t>
       </w:r>
-      <w:r>
-        <w:rPr>
-          <w:u w:val="single"/>
-          <w:lang w:val="fr-CA"/>
-        </w:rPr>
-        <w:t>minimale?</w:t>
-      </w:r>
+      <w:proofErr w:type="gramStart"/>
+      <w:r>
+        <w:rPr>
+          <w:u w:val="single"/>
+          <w:lang w:val="fr-CA"/>
+        </w:rPr>
+        <w:t>Self?</w:t>
+      </w:r>
+      <w:r>
+        <w:rPr>
+          <w:u w:val="single"/>
+          <w:lang w:val="fr-CA"/>
+        </w:rPr>
+        <w:t>_</w:t>
+      </w:r>
+      <w:proofErr w:type="gramEnd"/>
+      <w:r>
+        <w:rPr>
+          <w:u w:val="single"/>
+          <w:lang w:val="fr-CA"/>
+        </w:rPr>
+        <w:t>___</w:t>
+      </w:r>
+      <w:r>
+        <w:rPr>
+          <w:lang w:val="fr-CA"/>
+        </w:rPr>
+        <w:t xml:space="preserve"> Service à la demande</w:t>
+      </w:r>
+    </w:p>
+    <w:p>
+      <w:pPr>
+        <w:spacing w:after="0" w:line="240" w:lineRule="auto"/>
+        <w:rPr>
+          <w:lang w:val="fr-CA"/>
+        </w:rPr>
+      </w:pPr>
+    </w:p>
+    <w:p>
+      <w:pPr>
+        <w:spacing w:after="0" w:line="240" w:lineRule="auto"/>
+        <w:ind w:left="720"/>
+        <w:rPr>
+          <w:lang w:val="fr-CA"/>
+        </w:rPr>
+      </w:pPr>
+      <w:proofErr w:type="spellStart"/>
+      <w:r>
+        <w:rPr>
+          <w:lang w:val="fr-CA"/>
+        </w:rPr>
+        <w:t>Acessible</w:t>
+      </w:r>
+      <w:proofErr w:type="spellEnd"/>
+      <w:r>
+        <w:rPr>
+          <w:lang w:val="fr-CA"/>
+        </w:rPr>
+        <w:t xml:space="preserve"> totalité du réseau</w:t>
+      </w:r>
+    </w:p>
+    <w:p>
+      <w:pPr>
+        <w:spacing w:after="0" w:line="240" w:lineRule="auto"/>
+        <w:rPr>
+          <w:lang w:val="fr-CA"/>
+        </w:rPr>
+      </w:pPr>
+    </w:p>
+    <w:p>
+      <w:pPr>
+        <w:spacing w:after="0" w:line="240" w:lineRule="auto"/>
+        <w:ind w:left="720"/>
+        <w:rPr>
+          <w:lang w:val="fr-CA"/>
+        </w:rPr>
+      </w:pPr>
       <w:r>
         <w:rPr>
           <w:u w:val="single"/>
@@ -5893,27 +7215,27 @@
         </w:rPr>
         <w:t>____</w:t>
       </w:r>
-    </w:p>
-    <w:p>
-      <w:pPr>
-        <w:spacing w:after="0" w:line="240" w:lineRule="auto"/>
-        <w:rPr>
-          <w:lang w:val="fr-CA"/>
-        </w:rPr>
-      </w:pPr>
-    </w:p>
-    <w:p>
-      <w:pPr>
-        <w:spacing w:after="0" w:line="240" w:lineRule="auto"/>
-        <w:rPr>
-          <w:lang w:val="fr-CA"/>
-        </w:rPr>
-      </w:pPr>
-      <w:r>
-        <w:rPr>
-          <w:lang w:val="fr-CA"/>
-        </w:rPr>
-        <w:t>Caractéristique clés :</w:t>
+      <w:proofErr w:type="gramStart"/>
+      <w:r>
+        <w:rPr>
+          <w:u w:val="single"/>
+          <w:lang w:val="fr-CA"/>
+        </w:rPr>
+        <w:t>partage?_</w:t>
+      </w:r>
+      <w:proofErr w:type="gramEnd"/>
+      <w:r>
+        <w:rPr>
+          <w:u w:val="single"/>
+          <w:lang w:val="fr-CA"/>
+        </w:rPr>
+        <w:t>__</w:t>
+      </w:r>
+      <w:r>
+        <w:rPr>
+          <w:lang w:val="fr-CA"/>
+        </w:rPr>
+        <w:t xml:space="preserve"> ressources</w:t>
       </w:r>
     </w:p>
     <w:p>
@@ -5934,41 +7256,41 @@
       </w:pPr>
       <w:r>
         <w:rPr>
-          <w:u w:val="single"/>
-          <w:lang w:val="fr-CA"/>
-        </w:rPr>
-        <w:t>____</w:t>
-      </w:r>
-      <w:r>
-        <w:rPr>
-          <w:u w:val="single"/>
-          <w:lang w:val="fr-CA"/>
-        </w:rPr>
-        <w:t>Self?</w:t>
-      </w:r>
-      <w:r>
-        <w:rPr>
-          <w:u w:val="single"/>
-          <w:lang w:val="fr-CA"/>
-        </w:rPr>
-        <w:t>____</w:t>
-      </w:r>
-      <w:r>
-        <w:rPr>
-          <w:lang w:val="fr-CA"/>
-        </w:rPr>
-        <w:t xml:space="preserve"> Service à la demande</w:t>
-      </w:r>
-    </w:p>
-    <w:p>
-      <w:pPr>
-        <w:spacing w:after="0" w:line="240" w:lineRule="auto"/>
-        <w:rPr>
-          <w:lang w:val="fr-CA"/>
-        </w:rPr>
-      </w:pPr>
-      <w:bookmarkStart w:id="1" w:name="_GoBack"/>
-      <w:bookmarkEnd w:id="1"/>
+          <w:lang w:val="fr-CA"/>
+        </w:rPr>
+        <w:t xml:space="preserve">Rapidement </w:t>
+      </w:r>
+      <w:r>
+        <w:rPr>
+          <w:u w:val="single"/>
+          <w:lang w:val="fr-CA"/>
+        </w:rPr>
+        <w:t xml:space="preserve">____mis en </w:t>
+      </w:r>
+      <w:proofErr w:type="gramStart"/>
+      <w:r>
+        <w:rPr>
+          <w:u w:val="single"/>
+          <w:lang w:val="fr-CA"/>
+        </w:rPr>
+        <w:t>place?_</w:t>
+      </w:r>
+      <w:proofErr w:type="gramEnd"/>
+      <w:r>
+        <w:rPr>
+          <w:u w:val="single"/>
+          <w:lang w:val="fr-CA"/>
+        </w:rPr>
+        <w:t>___</w:t>
+      </w:r>
+    </w:p>
+    <w:p>
+      <w:pPr>
+        <w:spacing w:after="0" w:line="240" w:lineRule="auto"/>
+        <w:rPr>
+          <w:lang w:val="fr-CA"/>
+        </w:rPr>
+      </w:pPr>
     </w:p>
     <w:p>
       <w:pPr>
@@ -5982,118 +7304,30 @@
         <w:rPr>
           <w:lang w:val="fr-CA"/>
         </w:rPr>
-        <w:t>Acessible totalité du réseau</w:t>
-      </w:r>
-    </w:p>
-    <w:p>
-      <w:pPr>
-        <w:spacing w:after="0" w:line="240" w:lineRule="auto"/>
-        <w:rPr>
-          <w:lang w:val="fr-CA"/>
-        </w:rPr>
-      </w:pPr>
-    </w:p>
-    <w:p>
-      <w:pPr>
-        <w:spacing w:after="0" w:line="240" w:lineRule="auto"/>
-        <w:ind w:left="720"/>
-        <w:rPr>
-          <w:lang w:val="fr-CA"/>
-        </w:rPr>
-      </w:pPr>
-      <w:r>
-        <w:rPr>
-          <w:u w:val="single"/>
-          <w:lang w:val="fr-CA"/>
-        </w:rPr>
-        <w:t>____partage?</w:t>
-      </w:r>
+        <w:t xml:space="preserve">Service </w:t>
+      </w:r>
+      <w:r>
+        <w:rPr>
+          <w:u w:val="single"/>
+          <w:lang w:val="fr-CA"/>
+        </w:rPr>
+        <w:t xml:space="preserve">____sur </w:t>
+      </w:r>
+      <w:proofErr w:type="gramStart"/>
+      <w:r>
+        <w:rPr>
+          <w:u w:val="single"/>
+          <w:lang w:val="fr-CA"/>
+        </w:rPr>
+        <w:t>mesure?_</w:t>
+      </w:r>
+      <w:proofErr w:type="gramEnd"/>
       <w:r>
         <w:rPr>
           <w:u w:val="single"/>
           <w:lang w:val="fr-CA"/>
         </w:rPr>
         <w:t>___</w:t>
-      </w:r>
-      <w:r>
-        <w:rPr>
-          <w:lang w:val="fr-CA"/>
-        </w:rPr>
-        <w:t xml:space="preserve"> ressources</w:t>
-      </w:r>
-    </w:p>
-    <w:p>
-      <w:pPr>
-        <w:spacing w:after="0" w:line="240" w:lineRule="auto"/>
-        <w:rPr>
-          <w:lang w:val="fr-CA"/>
-        </w:rPr>
-      </w:pPr>
-    </w:p>
-    <w:p>
-      <w:pPr>
-        <w:spacing w:after="0" w:line="240" w:lineRule="auto"/>
-        <w:ind w:left="720"/>
-        <w:rPr>
-          <w:lang w:val="fr-CA"/>
-        </w:rPr>
-      </w:pPr>
-      <w:r>
-        <w:rPr>
-          <w:lang w:val="fr-CA"/>
-        </w:rPr>
-        <w:t xml:space="preserve">Rapidement </w:t>
-      </w:r>
-      <w:r>
-        <w:rPr>
-          <w:u w:val="single"/>
-          <w:lang w:val="fr-CA"/>
-        </w:rPr>
-        <w:t>____mis en place?</w:t>
-      </w:r>
-      <w:r>
-        <w:rPr>
-          <w:u w:val="single"/>
-          <w:lang w:val="fr-CA"/>
-        </w:rPr>
-        <w:t>____</w:t>
-      </w:r>
-    </w:p>
-    <w:p>
-      <w:pPr>
-        <w:spacing w:after="0" w:line="240" w:lineRule="auto"/>
-        <w:rPr>
-          <w:lang w:val="fr-CA"/>
-        </w:rPr>
-      </w:pPr>
-    </w:p>
-    <w:p>
-      <w:pPr>
-        <w:spacing w:after="0" w:line="240" w:lineRule="auto"/>
-        <w:ind w:left="720"/>
-        <w:rPr>
-          <w:lang w:val="fr-CA"/>
-        </w:rPr>
-      </w:pPr>
-      <w:r>
-        <w:rPr>
-          <w:lang w:val="fr-CA"/>
-        </w:rPr>
-        <w:t xml:space="preserve">Service </w:t>
-      </w:r>
-      <w:r>
-        <w:rPr>
-          <w:u w:val="single"/>
-          <w:lang w:val="fr-CA"/>
-        </w:rPr>
-        <w:t>____sur mesure?</w:t>
-      </w:r>
-      <w:r>
-        <w:rPr>
-          <w:u w:val="single"/>
-          <w:lang w:val="fr-CA"/>
-        </w:rPr>
-        <w:t>____</w:t>
       </w:r>
     </w:p>
     <w:p>
@@ -6306,7 +7540,30 @@
           <w:u w:val="single"/>
           <w:lang w:val="fr-CA"/>
         </w:rPr>
-        <w:t>____a____</w:t>
+        <w:t xml:space="preserve">____extensibilité / </w:t>
+      </w:r>
+      <w:proofErr w:type="gramStart"/>
+      <w:r>
+        <w:rPr>
+          <w:u w:val="single"/>
+          <w:lang w:val="fr-CA"/>
+        </w:rPr>
+        <w:t>agilité?</w:t>
+      </w:r>
+      <w:r>
+        <w:rPr>
+          <w:u w:val="single"/>
+          <w:lang w:val="fr-CA"/>
+        </w:rPr>
+        <w:t>_</w:t>
+      </w:r>
+      <w:proofErr w:type="gramEnd"/>
+      <w:r>
+        <w:rPr>
+          <w:u w:val="single"/>
+          <w:lang w:val="fr-CA"/>
+        </w:rPr>
+        <w:t>___</w:t>
       </w:r>
     </w:p>
     <w:p>
@@ -6361,7 +7618,30 @@
           <w:u w:val="single"/>
           <w:lang w:val="fr-CA"/>
         </w:rPr>
-        <w:t>____a____</w:t>
+        <w:t>____</w:t>
+      </w:r>
+      <w:proofErr w:type="gramStart"/>
+      <w:r>
+        <w:rPr>
+          <w:u w:val="single"/>
+          <w:lang w:val="fr-CA"/>
+        </w:rPr>
+        <w:t>fiabilité?</w:t>
+      </w:r>
+      <w:r>
+        <w:rPr>
+          <w:u w:val="single"/>
+          <w:lang w:val="fr-CA"/>
+        </w:rPr>
+        <w:t>_</w:t>
+      </w:r>
+      <w:proofErr w:type="gramEnd"/>
+      <w:r>
+        <w:rPr>
+          <w:u w:val="single"/>
+          <w:lang w:val="fr-CA"/>
+        </w:rPr>
+        <w:t>___</w:t>
       </w:r>
       <w:r>
         <w:rPr>
@@ -6401,7 +7681,30 @@
           <w:u w:val="single"/>
           <w:lang w:val="fr-CA"/>
         </w:rPr>
-        <w:t>____a____</w:t>
+        <w:t>____</w:t>
+      </w:r>
+      <w:proofErr w:type="gramStart"/>
+      <w:r>
+        <w:rPr>
+          <w:u w:val="single"/>
+          <w:lang w:val="fr-CA"/>
+        </w:rPr>
+        <w:t>technologie?</w:t>
+      </w:r>
+      <w:r>
+        <w:rPr>
+          <w:u w:val="single"/>
+          <w:lang w:val="fr-CA"/>
+        </w:rPr>
+        <w:t>_</w:t>
+      </w:r>
+      <w:proofErr w:type="gramEnd"/>
+      <w:r>
+        <w:rPr>
+          <w:u w:val="single"/>
+          <w:lang w:val="fr-CA"/>
+        </w:rPr>
+        <w:t>___</w:t>
       </w:r>
     </w:p>
     <w:p>
@@ -6462,7 +7765,30 @@
           <w:u w:val="single"/>
           <w:lang w:val="fr-CA"/>
         </w:rPr>
-        <w:t>____a____</w:t>
+        <w:t>____</w:t>
+      </w:r>
+      <w:proofErr w:type="gramStart"/>
+      <w:r>
+        <w:rPr>
+          <w:u w:val="single"/>
+          <w:lang w:val="fr-CA"/>
+        </w:rPr>
+        <w:t>échelle?</w:t>
+      </w:r>
+      <w:r>
+        <w:rPr>
+          <w:u w:val="single"/>
+          <w:lang w:val="fr-CA"/>
+        </w:rPr>
+        <w:t>_</w:t>
+      </w:r>
+      <w:proofErr w:type="gramEnd"/>
+      <w:r>
+        <w:rPr>
+          <w:u w:val="single"/>
+          <w:lang w:val="fr-CA"/>
+        </w:rPr>
+        <w:t>___</w:t>
       </w:r>
     </w:p>
     <w:p>
@@ -6490,7 +7816,30 @@
           <w:u w:val="single"/>
           <w:lang w:val="fr-CA"/>
         </w:rPr>
-        <w:t>____a____</w:t>
+        <w:t>____</w:t>
+      </w:r>
+      <w:proofErr w:type="gramStart"/>
+      <w:r>
+        <w:rPr>
+          <w:u w:val="single"/>
+          <w:lang w:val="fr-CA"/>
+        </w:rPr>
+        <w:t>flexibilité?</w:t>
+      </w:r>
+      <w:r>
+        <w:rPr>
+          <w:u w:val="single"/>
+          <w:lang w:val="fr-CA"/>
+        </w:rPr>
+        <w:t>_</w:t>
+      </w:r>
+      <w:proofErr w:type="gramEnd"/>
+      <w:r>
+        <w:rPr>
+          <w:u w:val="single"/>
+          <w:lang w:val="fr-CA"/>
+        </w:rPr>
+        <w:t>___</w:t>
       </w:r>
       <w:r>
         <w:rPr>
@@ -6506,6 +7855,8 @@
           <w:lang w:val="fr-CA"/>
         </w:rPr>
       </w:pPr>
+      <w:bookmarkStart w:id="1" w:name="_GoBack"/>
+      <w:bookmarkEnd w:id="1"/>
     </w:p>
     <w:p>
       <w:pPr>
@@ -6523,13 +7874,19 @@
         <w:rPr>
           <w:lang w:val="fr-CA"/>
         </w:rPr>
-        <w:t xml:space="preserve">Augmente </w:t>
-      </w:r>
-      <w:r>
-        <w:rPr>
-          <w:lang w:val="fr-CA"/>
-        </w:rPr>
-        <w:t>compétivité</w:t>
+        <w:t>Augmente compéti</w:t>
+      </w:r>
+      <w:r>
+        <w:rPr>
+          <w:lang w:val="fr-CA"/>
+        </w:rPr>
+        <w:t>ti</w:t>
+      </w:r>
+      <w:r>
+        <w:rPr>
+          <w:lang w:val="fr-CA"/>
+        </w:rPr>
+        <w:t>vité</w:t>
       </w:r>
     </w:p>
     <w:p>
@@ -6596,7 +7953,37 @@
           <w:u w:val="single"/>
           <w:lang w:val="fr-CA"/>
         </w:rPr>
-        <w:t>____a____</w:t>
+        <w:t>____a</w:t>
+      </w:r>
+      <w:r>
+        <w:rPr>
+          <w:u w:val="single"/>
+          <w:lang w:val="fr-CA"/>
+        </w:rPr>
+        <w:t xml:space="preserve">u </w:t>
+      </w:r>
+      <w:proofErr w:type="gramStart"/>
+      <w:r>
+        <w:rPr>
+          <w:u w:val="single"/>
+          <w:lang w:val="fr-CA"/>
+        </w:rPr>
+        <w:t>réseau?</w:t>
+      </w:r>
+      <w:r>
+        <w:rPr>
+          <w:u w:val="single"/>
+          <w:lang w:val="fr-CA"/>
+        </w:rPr>
+        <w:t>_</w:t>
+      </w:r>
+      <w:proofErr w:type="gramEnd"/>
+      <w:r>
+        <w:rPr>
+          <w:u w:val="single"/>
+          <w:lang w:val="fr-CA"/>
+        </w:rPr>
+        <w:t>___</w:t>
       </w:r>
     </w:p>
     <w:p>
@@ -6657,7 +8044,37 @@
           <w:u w:val="single"/>
           <w:lang w:val="fr-CA"/>
         </w:rPr>
-        <w:t>____a____</w:t>
+        <w:t>____a</w:t>
+      </w:r>
+      <w:r>
+        <w:rPr>
+          <w:u w:val="single"/>
+          <w:lang w:val="fr-CA"/>
+        </w:rPr>
+        <w:t xml:space="preserve">u </w:t>
+      </w:r>
+      <w:proofErr w:type="gramStart"/>
+      <w:r>
+        <w:rPr>
+          <w:u w:val="single"/>
+          <w:lang w:val="fr-CA"/>
+        </w:rPr>
+        <w:t>fournisseur?</w:t>
+      </w:r>
+      <w:r>
+        <w:rPr>
+          <w:u w:val="single"/>
+          <w:lang w:val="fr-CA"/>
+        </w:rPr>
+        <w:t>_</w:t>
+      </w:r>
+      <w:proofErr w:type="gramEnd"/>
+      <w:r>
+        <w:rPr>
+          <w:u w:val="single"/>
+          <w:lang w:val="fr-CA"/>
+        </w:rPr>
+        <w:t>___</w:t>
       </w:r>
       <w:r>
         <w:rPr>
@@ -6803,15 +8220,29 @@
         <w:rPr>
           <w:lang w:val="en-CA"/>
         </w:rPr>
-        <w:t>Data as a Service (DaaS)</w:t>
-      </w:r>
-    </w:p>
-    <w:p>
-      <w:pPr>
-        <w:spacing w:after="0" w:line="240" w:lineRule="auto"/>
+        <w:t>Data as a Service (</w:t>
+      </w:r>
+      <w:proofErr w:type="spellStart"/>
+      <w:r>
         <w:rPr>
           <w:lang w:val="en-CA"/>
         </w:rPr>
+        <w:t>DaaS</w:t>
+      </w:r>
+      <w:proofErr w:type="spellEnd"/>
+      <w:r>
+        <w:rPr>
+          <w:lang w:val="en-CA"/>
+        </w:rPr>
+        <w:t>)</w:t>
+      </w:r>
+    </w:p>
+    <w:p>
+      <w:pPr>
+        <w:spacing w:after="0" w:line="240" w:lineRule="auto"/>
+        <w:rPr>
+          <w:lang w:val="en-CA"/>
+        </w:rPr>
       </w:pPr>
     </w:p>
     <w:p>
@@ -6826,13 +8257,19 @@
         <w:rPr>
           <w:lang w:val="fr-CA"/>
         </w:rPr>
-        <w:t xml:space="preserve">Services permettent définition </w:t>
-      </w:r>
-      <w:r>
-        <w:rPr>
-          <w:lang w:val="fr-CA"/>
-        </w:rPr>
-        <w:t>données dans nuage</w:t>
+        <w:t xml:space="preserve">Services permettent </w:t>
+      </w:r>
+      <w:r>
+        <w:rPr>
+          <w:lang w:val="fr-CA"/>
+        </w:rPr>
+        <w:t>définition donnée</w:t>
+      </w:r>
+      <w:r>
+        <w:rPr>
+          <w:lang w:val="fr-CA"/>
+        </w:rPr>
+        <w:t xml:space="preserve"> dans nuage</w:t>
       </w:r>
     </w:p>
     <w:p>
@@ -6913,20 +8350,34 @@
         <w:rPr>
           <w:lang w:val="en-CA"/>
         </w:rPr>
-        <w:t>Database as a Services (DbaaS)</w:t>
-      </w:r>
-    </w:p>
-    <w:p>
-      <w:pPr>
-        <w:spacing w:after="0" w:line="240" w:lineRule="auto"/>
+        <w:t>Database as a Services (</w:t>
+      </w:r>
+      <w:proofErr w:type="spellStart"/>
+      <w:r>
         <w:rPr>
           <w:lang w:val="en-CA"/>
         </w:rPr>
-      </w:pPr>
+        <w:t>DbaaS</w:t>
+      </w:r>
+      <w:proofErr w:type="spellEnd"/>
       <w:r>
         <w:rPr>
           <w:lang w:val="en-CA"/>
         </w:rPr>
+        <w:t>)</w:t>
+      </w:r>
+    </w:p>
+    <w:p>
+      <w:pPr>
+        <w:spacing w:after="0" w:line="240" w:lineRule="auto"/>
+        <w:rPr>
+          <w:lang w:val="en-CA"/>
+        </w:rPr>
+      </w:pPr>
+      <w:r>
+        <w:rPr>
+          <w:lang w:val="en-CA"/>
+        </w:rPr>
         <w:tab/>
       </w:r>
       <w:r>
@@ -6949,7 +8400,30 @@
           <w:u w:val="single"/>
           <w:lang w:val="fr-CA"/>
         </w:rPr>
-        <w:t>____a____</w:t>
+        <w:t>____</w:t>
+      </w:r>
+      <w:proofErr w:type="gramStart"/>
+      <w:r>
+        <w:rPr>
+          <w:u w:val="single"/>
+          <w:lang w:val="fr-CA"/>
+        </w:rPr>
+        <w:t>fonctions?</w:t>
+      </w:r>
+      <w:r>
+        <w:rPr>
+          <w:u w:val="single"/>
+          <w:lang w:val="fr-CA"/>
+        </w:rPr>
+        <w:t>_</w:t>
+      </w:r>
+      <w:proofErr w:type="gramEnd"/>
+      <w:r>
+        <w:rPr>
+          <w:u w:val="single"/>
+          <w:lang w:val="fr-CA"/>
+        </w:rPr>
+        <w:t>___</w:t>
       </w:r>
       <w:r>
         <w:rPr>
@@ -7008,12 +8482,21 @@
           <w:lang w:val="en-CA"/>
         </w:rPr>
       </w:pPr>
+      <w:proofErr w:type="spellStart"/>
       <w:r>
         <w:rPr>
           <w:color w:val="FF0000"/>
           <w:lang w:val="en-CA"/>
         </w:rPr>
-        <w:t>DbaaS – architectures</w:t>
+        <w:t>DbaaS</w:t>
+      </w:r>
+      <w:proofErr w:type="spellEnd"/>
+      <w:r>
+        <w:rPr>
+          <w:color w:val="FF0000"/>
+          <w:lang w:val="en-CA"/>
+        </w:rPr>
+        <w:t xml:space="preserve"> – architectures</w:t>
       </w:r>
     </w:p>
     <w:p>
@@ -7164,28 +8647,40 @@
         <w:rPr>
           <w:lang w:val="en-CA"/>
         </w:rPr>
-        <w:t>1 – Sofware as a service</w:t>
-      </w:r>
-    </w:p>
-    <w:p>
-      <w:pPr>
-        <w:spacing w:after="0" w:line="240" w:lineRule="auto"/>
+        <w:t>1 – Sof</w:t>
+      </w:r>
+      <w:r>
         <w:rPr>
           <w:lang w:val="en-CA"/>
         </w:rPr>
-      </w:pPr>
-    </w:p>
-    <w:p>
-      <w:pPr>
-        <w:spacing w:after="0" w:line="240" w:lineRule="auto"/>
+        <w:t>t</w:t>
+      </w:r>
+      <w:r>
         <w:rPr>
           <w:lang w:val="en-CA"/>
         </w:rPr>
-      </w:pPr>
-      <w:r>
+        <w:t>ware as a service</w:t>
+      </w:r>
+    </w:p>
+    <w:p>
+      <w:pPr>
+        <w:spacing w:after="0" w:line="240" w:lineRule="auto"/>
         <w:rPr>
           <w:lang w:val="en-CA"/>
         </w:rPr>
+      </w:pPr>
+    </w:p>
+    <w:p>
+      <w:pPr>
+        <w:spacing w:after="0" w:line="240" w:lineRule="auto"/>
+        <w:rPr>
+          <w:lang w:val="en-CA"/>
+        </w:rPr>
+      </w:pPr>
+      <w:r>
+        <w:rPr>
+          <w:lang w:val="en-CA"/>
+        </w:rPr>
         <w:t>2 – Infrastructure as a service</w:t>
       </w:r>
     </w:p>
@@ -7208,29 +8703,59 @@
         <w:rPr>
           <w:lang w:val="en-CA"/>
         </w:rPr>
-        <w:t>3 – Platform as a srevice</w:t>
-      </w:r>
-    </w:p>
-    <w:p>
-      <w:pPr>
-        <w:spacing w:after="0" w:line="240" w:lineRule="auto"/>
+        <w:t>3 – Platform as a s</w:t>
+      </w:r>
+      <w:r>
         <w:rPr>
           <w:lang w:val="en-CA"/>
         </w:rPr>
-      </w:pPr>
-    </w:p>
-    <w:p>
-      <w:pPr>
-        <w:spacing w:after="0" w:line="240" w:lineRule="auto"/>
-        <w:rPr>
-          <w:lang w:val="fr-CA"/>
-        </w:rPr>
-      </w:pPr>
-      <w:r>
-        <w:rPr>
-          <w:lang w:val="fr-CA"/>
-        </w:rPr>
-        <w:t>4 – Package Sofware</w:t>
+        <w:t>e</w:t>
+      </w:r>
+      <w:r>
+        <w:rPr>
+          <w:lang w:val="en-CA"/>
+        </w:rPr>
+        <w:t>r</w:t>
+      </w:r>
+      <w:r>
+        <w:rPr>
+          <w:lang w:val="en-CA"/>
+        </w:rPr>
+        <w:t>vice</w:t>
+      </w:r>
+    </w:p>
+    <w:p>
+      <w:pPr>
+        <w:spacing w:after="0" w:line="240" w:lineRule="auto"/>
+        <w:rPr>
+          <w:lang w:val="en-CA"/>
+        </w:rPr>
+      </w:pPr>
+    </w:p>
+    <w:p>
+      <w:pPr>
+        <w:spacing w:after="0" w:line="240" w:lineRule="auto"/>
+        <w:rPr>
+          <w:lang w:val="fr-CA"/>
+        </w:rPr>
+      </w:pPr>
+      <w:r>
+        <w:rPr>
+          <w:lang w:val="fr-CA"/>
+        </w:rPr>
+        <w:t>4 – Package Sof</w:t>
+      </w:r>
+      <w:r>
+        <w:rPr>
+          <w:lang w:val="fr-CA"/>
+        </w:rPr>
+        <w:t>t</w:t>
+      </w:r>
+      <w:r>
+        <w:rPr>
+          <w:lang w:val="fr-CA"/>
+        </w:rPr>
+        <w:t>ware</w:t>
       </w:r>
     </w:p>
     <w:p>
@@ -7316,6 +8841,7 @@
       </w:pPr>
       <w:r>
         <w:rPr>
+          <w:highlight w:val="green"/>
           <w:lang w:val="fr-CA"/>
         </w:rPr>
         <w:t>A – 1W, 2Z, 3X, 4Y</w:t>
@@ -7361,13 +8887,7 @@
           <w:lang w:val="fr-CA"/>
         </w:rPr>
         <w:tab/>
-        <w:t xml:space="preserve">E – Aucune de ces </w:t>
-      </w:r>
-      <w:r>
-        <w:rPr>
-          <w:lang w:val="fr-CA"/>
-        </w:rPr>
-        <w:t>réponses</w:t>
+        <w:t>E – Aucune de ces réponses</w:t>
       </w:r>
     </w:p>
     <w:p>
@@ -7447,8 +8967,16 @@
         <w:rPr>
           <w:lang w:val="fr-CA"/>
         </w:rPr>
-        <w:t>Autres images tirées du manuel de Connolly et Begg</w:t>
-      </w:r>
+        <w:t xml:space="preserve">Autres images tirées du manuel de Connolly et </w:t>
+      </w:r>
+      <w:proofErr w:type="spellStart"/>
+      <w:r>
+        <w:rPr>
+          <w:lang w:val="fr-CA"/>
+        </w:rPr>
+        <w:t>Begg</w:t>
+      </w:r>
+      <w:proofErr w:type="spellEnd"/>
     </w:p>
     <w:p>
       <w:pPr>
@@ -7836,7 +9364,7 @@
     </w:rPrDefault>
     <w:pPrDefault/>
   </w:docDefaults>
-  <w:latentStyles w:defLockedState="0" w:defUIPriority="99" w:defSemiHidden="0" w:defUnhideWhenUsed="0" w:defQFormat="0" w:count="376">
+  <w:latentStyles w:defLockedState="0" w:defUIPriority="99" w:defSemiHidden="0" w:defUnhideWhenUsed="0" w:defQFormat="0" w:count="375">
     <w:lsdException w:name="Normal" w:uiPriority="0" w:qFormat="1"/>
     <w:lsdException w:name="heading 1" w:uiPriority="9" w:qFormat="1"/>
     <w:lsdException w:name="heading 2" w:semiHidden="1" w:uiPriority="9" w:unhideWhenUsed="1" w:qFormat="1"/>
@@ -8212,7 +9740,6 @@
     <w:lsdException w:name="Smart Hyperlink" w:semiHidden="1" w:unhideWhenUsed="1"/>
     <w:lsdException w:name="Hashtag" w:semiHidden="1" w:unhideWhenUsed="1"/>
     <w:lsdException w:name="Unresolved Mention" w:semiHidden="1" w:unhideWhenUsed="1"/>
-    <w:lsdException w:name="Smart Link" w:semiHidden="1" w:unhideWhenUsed="1"/>
   </w:latentStyles>
   <w:style w:type="paragraph" w:default="1" w:styleId="Normal">
     <w:name w:val="Normal"/>

</xml_diff>